<commit_message>
A03 - SQL Injection
</commit_message>
<xml_diff>
--- a/Елаборат.docx
+++ b/Елаборат.docx
@@ -334,7 +334,7 @@
               <w:tab w:val="right" w:leader="dot" w:pos="9350"/>
             </w:tabs>
             <w:rPr>
-              <w:rFonts w:eastAsiaTheme="minorEastAsia"/>
+              <w:rFonts w:ascii="Aptos" w:eastAsiaTheme="minorEastAsia" w:hAnsi="Aptos"/>
               <w:noProof/>
             </w:rPr>
           </w:pPr>
@@ -360,6 +360,7 @@
             <w:r>
               <w:rPr>
                 <w:rStyle w:val="Hyperlink"/>
+                <w:rFonts w:ascii="Aptos" w:hAnsi="Aptos"/>
                 <w:noProof/>
                 <w:lang w:val="mk-MK"/>
               </w:rPr>
@@ -367,6 +368,7 @@
             </w:r>
             <w:r>
               <w:rPr>
+                <w:rFonts w:ascii="Aptos" w:hAnsi="Aptos"/>
                 <w:noProof/>
                 <w:webHidden/>
               </w:rPr>
@@ -374,6 +376,7 @@
             </w:r>
             <w:r>
               <w:rPr>
+                <w:rFonts w:ascii="Aptos" w:hAnsi="Aptos"/>
                 <w:noProof/>
                 <w:webHidden/>
               </w:rPr>
@@ -381,6 +384,7 @@
             </w:r>
             <w:r>
               <w:rPr>
+                <w:rFonts w:ascii="Aptos" w:hAnsi="Aptos"/>
                 <w:noProof/>
                 <w:webHidden/>
               </w:rPr>
@@ -388,12 +392,14 @@
             </w:r>
             <w:r>
               <w:rPr>
-                <w:noProof/>
-                <w:webHidden/>
-              </w:rPr>
-            </w:r>
-            <w:r>
-              <w:rPr>
+                <w:rFonts w:ascii="Aptos" w:hAnsi="Aptos"/>
+                <w:noProof/>
+                <w:webHidden/>
+              </w:rPr>
+            </w:r>
+            <w:r>
+              <w:rPr>
+                <w:rFonts w:ascii="Aptos" w:hAnsi="Aptos"/>
                 <w:noProof/>
                 <w:webHidden/>
               </w:rPr>
@@ -401,6 +407,7 @@
             </w:r>
             <w:r>
               <w:rPr>
+                <w:rFonts w:ascii="Aptos" w:hAnsi="Aptos"/>
                 <w:noProof/>
                 <w:webHidden/>
               </w:rPr>
@@ -408,6 +415,7 @@
             </w:r>
             <w:r>
               <w:rPr>
+                <w:rFonts w:ascii="Aptos" w:hAnsi="Aptos"/>
                 <w:noProof/>
                 <w:webHidden/>
               </w:rPr>
@@ -422,7 +430,7 @@
               <w:tab w:val="right" w:leader="dot" w:pos="9350"/>
             </w:tabs>
             <w:rPr>
-              <w:rFonts w:eastAsiaTheme="minorEastAsia"/>
+              <w:rFonts w:ascii="Aptos" w:eastAsiaTheme="minorEastAsia" w:hAnsi="Aptos"/>
               <w:noProof/>
             </w:rPr>
           </w:pPr>
@@ -430,6 +438,7 @@
             <w:r>
               <w:rPr>
                 <w:rStyle w:val="Hyperlink"/>
+                <w:rFonts w:ascii="Aptos" w:hAnsi="Aptos"/>
                 <w:noProof/>
                 <w:lang w:val="mk-MK"/>
               </w:rPr>
@@ -437,6 +446,7 @@
             </w:r>
             <w:r>
               <w:rPr>
+                <w:rFonts w:ascii="Aptos" w:hAnsi="Aptos"/>
                 <w:noProof/>
                 <w:webHidden/>
               </w:rPr>
@@ -444,6 +454,7 @@
             </w:r>
             <w:r>
               <w:rPr>
+                <w:rFonts w:ascii="Aptos" w:hAnsi="Aptos"/>
                 <w:noProof/>
                 <w:webHidden/>
               </w:rPr>
@@ -451,6 +462,7 @@
             </w:r>
             <w:r>
               <w:rPr>
+                <w:rFonts w:ascii="Aptos" w:hAnsi="Aptos"/>
                 <w:noProof/>
                 <w:webHidden/>
               </w:rPr>
@@ -458,12 +470,14 @@
             </w:r>
             <w:r>
               <w:rPr>
-                <w:noProof/>
-                <w:webHidden/>
-              </w:rPr>
-            </w:r>
-            <w:r>
-              <w:rPr>
+                <w:rFonts w:ascii="Aptos" w:hAnsi="Aptos"/>
+                <w:noProof/>
+                <w:webHidden/>
+              </w:rPr>
+            </w:r>
+            <w:r>
+              <w:rPr>
+                <w:rFonts w:ascii="Aptos" w:hAnsi="Aptos"/>
                 <w:noProof/>
                 <w:webHidden/>
               </w:rPr>
@@ -471,6 +485,7 @@
             </w:r>
             <w:r>
               <w:rPr>
+                <w:rFonts w:ascii="Aptos" w:hAnsi="Aptos"/>
                 <w:noProof/>
                 <w:webHidden/>
               </w:rPr>
@@ -478,6 +493,7 @@
             </w:r>
             <w:r>
               <w:rPr>
+                <w:rFonts w:ascii="Aptos" w:hAnsi="Aptos"/>
                 <w:noProof/>
                 <w:webHidden/>
               </w:rPr>
@@ -492,7 +508,7 @@
               <w:tab w:val="right" w:leader="dot" w:pos="9350"/>
             </w:tabs>
             <w:rPr>
-              <w:rFonts w:eastAsiaTheme="minorEastAsia"/>
+              <w:rFonts w:ascii="Aptos" w:eastAsiaTheme="minorEastAsia" w:hAnsi="Aptos"/>
               <w:noProof/>
             </w:rPr>
           </w:pPr>
@@ -500,6 +516,7 @@
             <w:r>
               <w:rPr>
                 <w:rStyle w:val="Hyperlink"/>
+                <w:rFonts w:ascii="Aptos" w:hAnsi="Aptos"/>
                 <w:noProof/>
                 <w:lang w:val="mk-MK"/>
               </w:rPr>
@@ -507,6 +524,7 @@
             </w:r>
             <w:r>
               <w:rPr>
+                <w:rFonts w:ascii="Aptos" w:hAnsi="Aptos"/>
                 <w:noProof/>
                 <w:webHidden/>
               </w:rPr>
@@ -514,6 +532,7 @@
             </w:r>
             <w:r>
               <w:rPr>
+                <w:rFonts w:ascii="Aptos" w:hAnsi="Aptos"/>
                 <w:noProof/>
                 <w:webHidden/>
               </w:rPr>
@@ -521,6 +540,7 @@
             </w:r>
             <w:r>
               <w:rPr>
+                <w:rFonts w:ascii="Aptos" w:hAnsi="Aptos"/>
                 <w:noProof/>
                 <w:webHidden/>
               </w:rPr>
@@ -528,12 +548,14 @@
             </w:r>
             <w:r>
               <w:rPr>
-                <w:noProof/>
-                <w:webHidden/>
-              </w:rPr>
-            </w:r>
-            <w:r>
-              <w:rPr>
+                <w:rFonts w:ascii="Aptos" w:hAnsi="Aptos"/>
+                <w:noProof/>
+                <w:webHidden/>
+              </w:rPr>
+            </w:r>
+            <w:r>
+              <w:rPr>
+                <w:rFonts w:ascii="Aptos" w:hAnsi="Aptos"/>
                 <w:noProof/>
                 <w:webHidden/>
               </w:rPr>
@@ -541,6 +563,7 @@
             </w:r>
             <w:r>
               <w:rPr>
+                <w:rFonts w:ascii="Aptos" w:hAnsi="Aptos"/>
                 <w:noProof/>
                 <w:webHidden/>
               </w:rPr>
@@ -548,6 +571,7 @@
             </w:r>
             <w:r>
               <w:rPr>
+                <w:rFonts w:ascii="Aptos" w:hAnsi="Aptos"/>
                 <w:noProof/>
                 <w:webHidden/>
               </w:rPr>
@@ -562,7 +586,7 @@
               <w:tab w:val="right" w:leader="dot" w:pos="9350"/>
             </w:tabs>
             <w:rPr>
-              <w:rFonts w:eastAsiaTheme="minorEastAsia"/>
+              <w:rFonts w:ascii="Aptos" w:eastAsiaTheme="minorEastAsia" w:hAnsi="Aptos"/>
               <w:noProof/>
             </w:rPr>
           </w:pPr>
@@ -570,6 +594,7 @@
             <w:r>
               <w:rPr>
                 <w:rStyle w:val="Hyperlink"/>
+                <w:rFonts w:ascii="Aptos" w:hAnsi="Aptos"/>
                 <w:noProof/>
                 <w:lang w:val="mk-MK"/>
               </w:rPr>
@@ -577,6 +602,7 @@
             </w:r>
             <w:r>
               <w:rPr>
+                <w:rFonts w:ascii="Aptos" w:hAnsi="Aptos"/>
                 <w:noProof/>
                 <w:webHidden/>
               </w:rPr>
@@ -584,6 +610,7 @@
             </w:r>
             <w:r>
               <w:rPr>
+                <w:rFonts w:ascii="Aptos" w:hAnsi="Aptos"/>
                 <w:noProof/>
                 <w:webHidden/>
               </w:rPr>
@@ -591,6 +618,7 @@
             </w:r>
             <w:r>
               <w:rPr>
+                <w:rFonts w:ascii="Aptos" w:hAnsi="Aptos"/>
                 <w:noProof/>
                 <w:webHidden/>
               </w:rPr>
@@ -598,12 +626,14 @@
             </w:r>
             <w:r>
               <w:rPr>
-                <w:noProof/>
-                <w:webHidden/>
-              </w:rPr>
-            </w:r>
-            <w:r>
-              <w:rPr>
+                <w:rFonts w:ascii="Aptos" w:hAnsi="Aptos"/>
+                <w:noProof/>
+                <w:webHidden/>
+              </w:rPr>
+            </w:r>
+            <w:r>
+              <w:rPr>
+                <w:rFonts w:ascii="Aptos" w:hAnsi="Aptos"/>
                 <w:noProof/>
                 <w:webHidden/>
               </w:rPr>
@@ -611,6 +641,7 @@
             </w:r>
             <w:r>
               <w:rPr>
+                <w:rFonts w:ascii="Aptos" w:hAnsi="Aptos"/>
                 <w:noProof/>
                 <w:webHidden/>
               </w:rPr>
@@ -618,6 +649,7 @@
             </w:r>
             <w:r>
               <w:rPr>
+                <w:rFonts w:ascii="Aptos" w:hAnsi="Aptos"/>
                 <w:noProof/>
                 <w:webHidden/>
               </w:rPr>
@@ -632,7 +664,7 @@
               <w:tab w:val="right" w:leader="dot" w:pos="9350"/>
             </w:tabs>
             <w:rPr>
-              <w:rFonts w:eastAsiaTheme="minorEastAsia"/>
+              <w:rFonts w:ascii="Aptos" w:eastAsiaTheme="minorEastAsia" w:hAnsi="Aptos"/>
               <w:noProof/>
             </w:rPr>
           </w:pPr>
@@ -640,6 +672,7 @@
             <w:r>
               <w:rPr>
                 <w:rStyle w:val="Hyperlink"/>
+                <w:rFonts w:ascii="Aptos" w:hAnsi="Aptos"/>
                 <w:noProof/>
                 <w:lang w:val="mk-MK"/>
               </w:rPr>
@@ -647,6 +680,7 @@
             </w:r>
             <w:r>
               <w:rPr>
+                <w:rFonts w:ascii="Aptos" w:hAnsi="Aptos"/>
                 <w:noProof/>
                 <w:webHidden/>
               </w:rPr>
@@ -654,6 +688,7 @@
             </w:r>
             <w:r>
               <w:rPr>
+                <w:rFonts w:ascii="Aptos" w:hAnsi="Aptos"/>
                 <w:noProof/>
                 <w:webHidden/>
               </w:rPr>
@@ -661,6 +696,7 @@
             </w:r>
             <w:r>
               <w:rPr>
+                <w:rFonts w:ascii="Aptos" w:hAnsi="Aptos"/>
                 <w:noProof/>
                 <w:webHidden/>
               </w:rPr>
@@ -668,12 +704,14 @@
             </w:r>
             <w:r>
               <w:rPr>
-                <w:noProof/>
-                <w:webHidden/>
-              </w:rPr>
-            </w:r>
-            <w:r>
-              <w:rPr>
+                <w:rFonts w:ascii="Aptos" w:hAnsi="Aptos"/>
+                <w:noProof/>
+                <w:webHidden/>
+              </w:rPr>
+            </w:r>
+            <w:r>
+              <w:rPr>
+                <w:rFonts w:ascii="Aptos" w:hAnsi="Aptos"/>
                 <w:noProof/>
                 <w:webHidden/>
               </w:rPr>
@@ -681,6 +719,7 @@
             </w:r>
             <w:r>
               <w:rPr>
+                <w:rFonts w:ascii="Aptos" w:hAnsi="Aptos"/>
                 <w:noProof/>
                 <w:webHidden/>
               </w:rPr>
@@ -688,6 +727,7 @@
             </w:r>
             <w:r>
               <w:rPr>
+                <w:rFonts w:ascii="Aptos" w:hAnsi="Aptos"/>
                 <w:noProof/>
                 <w:webHidden/>
               </w:rPr>
@@ -702,7 +742,7 @@
               <w:tab w:val="right" w:leader="dot" w:pos="9350"/>
             </w:tabs>
             <w:rPr>
-              <w:rFonts w:eastAsiaTheme="minorEastAsia"/>
+              <w:rFonts w:ascii="Aptos" w:eastAsiaTheme="minorEastAsia" w:hAnsi="Aptos"/>
               <w:noProof/>
             </w:rPr>
           </w:pPr>
@@ -710,6 +750,7 @@
             <w:r>
               <w:rPr>
                 <w:rStyle w:val="Hyperlink"/>
+                <w:rFonts w:ascii="Aptos" w:hAnsi="Aptos"/>
                 <w:noProof/>
                 <w:lang w:val="mk-MK"/>
               </w:rPr>
@@ -718,6 +759,7 @@
             <w:r>
               <w:rPr>
                 <w:rStyle w:val="Hyperlink"/>
+                <w:rFonts w:ascii="Aptos" w:hAnsi="Aptos"/>
                 <w:noProof/>
               </w:rPr>
               <w:t xml:space="preserve"> 1: </w:t>
@@ -725,6 +767,7 @@
             <w:r>
               <w:rPr>
                 <w:rStyle w:val="Hyperlink"/>
+                <w:rFonts w:ascii="Aptos" w:hAnsi="Aptos"/>
                 <w:noProof/>
                 <w:lang w:val="mk-MK"/>
               </w:rPr>
@@ -732,6 +775,7 @@
             </w:r>
             <w:r>
               <w:rPr>
+                <w:rFonts w:ascii="Aptos" w:hAnsi="Aptos"/>
                 <w:noProof/>
                 <w:webHidden/>
               </w:rPr>
@@ -739,6 +783,7 @@
             </w:r>
             <w:r>
               <w:rPr>
+                <w:rFonts w:ascii="Aptos" w:hAnsi="Aptos"/>
                 <w:noProof/>
                 <w:webHidden/>
               </w:rPr>
@@ -746,6 +791,7 @@
             </w:r>
             <w:r>
               <w:rPr>
+                <w:rFonts w:ascii="Aptos" w:hAnsi="Aptos"/>
                 <w:noProof/>
                 <w:webHidden/>
               </w:rPr>
@@ -753,12 +799,14 @@
             </w:r>
             <w:r>
               <w:rPr>
-                <w:noProof/>
-                <w:webHidden/>
-              </w:rPr>
-            </w:r>
-            <w:r>
-              <w:rPr>
+                <w:rFonts w:ascii="Aptos" w:hAnsi="Aptos"/>
+                <w:noProof/>
+                <w:webHidden/>
+              </w:rPr>
+            </w:r>
+            <w:r>
+              <w:rPr>
+                <w:rFonts w:ascii="Aptos" w:hAnsi="Aptos"/>
                 <w:noProof/>
                 <w:webHidden/>
               </w:rPr>
@@ -766,6 +814,7 @@
             </w:r>
             <w:r>
               <w:rPr>
+                <w:rFonts w:ascii="Aptos" w:hAnsi="Aptos"/>
                 <w:noProof/>
                 <w:webHidden/>
               </w:rPr>
@@ -773,6 +822,7 @@
             </w:r>
             <w:r>
               <w:rPr>
+                <w:rFonts w:ascii="Aptos" w:hAnsi="Aptos"/>
                 <w:noProof/>
                 <w:webHidden/>
               </w:rPr>
@@ -787,7 +837,7 @@
               <w:tab w:val="right" w:leader="dot" w:pos="9350"/>
             </w:tabs>
             <w:rPr>
-              <w:rFonts w:eastAsiaTheme="minorEastAsia"/>
+              <w:rFonts w:ascii="Aptos" w:eastAsiaTheme="minorEastAsia" w:hAnsi="Aptos"/>
               <w:noProof/>
             </w:rPr>
           </w:pPr>
@@ -795,6 +845,7 @@
             <w:r>
               <w:rPr>
                 <w:rStyle w:val="Hyperlink"/>
+                <w:rFonts w:ascii="Aptos" w:hAnsi="Aptos"/>
                 <w:noProof/>
                 <w:lang w:val="mk-MK"/>
               </w:rPr>
@@ -802,6 +853,7 @@
             </w:r>
             <w:r>
               <w:rPr>
+                <w:rFonts w:ascii="Aptos" w:hAnsi="Aptos"/>
                 <w:noProof/>
                 <w:webHidden/>
               </w:rPr>
@@ -809,6 +861,7 @@
             </w:r>
             <w:r>
               <w:rPr>
+                <w:rFonts w:ascii="Aptos" w:hAnsi="Aptos"/>
                 <w:noProof/>
                 <w:webHidden/>
               </w:rPr>
@@ -816,6 +869,7 @@
             </w:r>
             <w:r>
               <w:rPr>
+                <w:rFonts w:ascii="Aptos" w:hAnsi="Aptos"/>
                 <w:noProof/>
                 <w:webHidden/>
               </w:rPr>
@@ -823,12 +877,14 @@
             </w:r>
             <w:r>
               <w:rPr>
-                <w:noProof/>
-                <w:webHidden/>
-              </w:rPr>
-            </w:r>
-            <w:r>
-              <w:rPr>
+                <w:rFonts w:ascii="Aptos" w:hAnsi="Aptos"/>
+                <w:noProof/>
+                <w:webHidden/>
+              </w:rPr>
+            </w:r>
+            <w:r>
+              <w:rPr>
+                <w:rFonts w:ascii="Aptos" w:hAnsi="Aptos"/>
                 <w:noProof/>
                 <w:webHidden/>
               </w:rPr>
@@ -836,6 +892,7 @@
             </w:r>
             <w:r>
               <w:rPr>
+                <w:rFonts w:ascii="Aptos" w:hAnsi="Aptos"/>
                 <w:noProof/>
                 <w:webHidden/>
               </w:rPr>
@@ -843,6 +900,7 @@
             </w:r>
             <w:r>
               <w:rPr>
+                <w:rFonts w:ascii="Aptos" w:hAnsi="Aptos"/>
                 <w:noProof/>
                 <w:webHidden/>
               </w:rPr>
@@ -857,7 +915,7 @@
               <w:tab w:val="right" w:leader="dot" w:pos="9350"/>
             </w:tabs>
             <w:rPr>
-              <w:rFonts w:eastAsiaTheme="minorEastAsia"/>
+              <w:rFonts w:ascii="Aptos" w:eastAsiaTheme="minorEastAsia" w:hAnsi="Aptos"/>
               <w:noProof/>
             </w:rPr>
           </w:pPr>
@@ -865,12 +923,14 @@
             <w:r>
               <w:rPr>
                 <w:rStyle w:val="Hyperlink"/>
+                <w:rFonts w:ascii="Aptos" w:hAnsi="Aptos"/>
                 <w:noProof/>
               </w:rPr>
               <w:t>A01: Broken Access Control</w:t>
             </w:r>
             <w:r>
               <w:rPr>
+                <w:rFonts w:ascii="Aptos" w:hAnsi="Aptos"/>
                 <w:noProof/>
                 <w:webHidden/>
               </w:rPr>
@@ -878,6 +938,7 @@
             </w:r>
             <w:r>
               <w:rPr>
+                <w:rFonts w:ascii="Aptos" w:hAnsi="Aptos"/>
                 <w:noProof/>
                 <w:webHidden/>
               </w:rPr>
@@ -885,6 +946,7 @@
             </w:r>
             <w:r>
               <w:rPr>
+                <w:rFonts w:ascii="Aptos" w:hAnsi="Aptos"/>
                 <w:noProof/>
                 <w:webHidden/>
               </w:rPr>
@@ -892,12 +954,14 @@
             </w:r>
             <w:r>
               <w:rPr>
-                <w:noProof/>
-                <w:webHidden/>
-              </w:rPr>
-            </w:r>
-            <w:r>
-              <w:rPr>
+                <w:rFonts w:ascii="Aptos" w:hAnsi="Aptos"/>
+                <w:noProof/>
+                <w:webHidden/>
+              </w:rPr>
+            </w:r>
+            <w:r>
+              <w:rPr>
+                <w:rFonts w:ascii="Aptos" w:hAnsi="Aptos"/>
                 <w:noProof/>
                 <w:webHidden/>
               </w:rPr>
@@ -905,6 +969,7 @@
             </w:r>
             <w:r>
               <w:rPr>
+                <w:rFonts w:ascii="Aptos" w:hAnsi="Aptos"/>
                 <w:noProof/>
                 <w:webHidden/>
               </w:rPr>
@@ -912,6 +977,7 @@
             </w:r>
             <w:r>
               <w:rPr>
+                <w:rFonts w:ascii="Aptos" w:hAnsi="Aptos"/>
                 <w:noProof/>
                 <w:webHidden/>
               </w:rPr>
@@ -926,7 +992,7 @@
               <w:tab w:val="right" w:leader="dot" w:pos="9350"/>
             </w:tabs>
             <w:rPr>
-              <w:rFonts w:eastAsiaTheme="minorEastAsia"/>
+              <w:rFonts w:ascii="Aptos" w:eastAsiaTheme="minorEastAsia" w:hAnsi="Aptos"/>
               <w:noProof/>
             </w:rPr>
           </w:pPr>
@@ -942,6 +1008,7 @@
             </w:r>
             <w:r>
               <w:rPr>
+                <w:rFonts w:ascii="Aptos" w:hAnsi="Aptos"/>
                 <w:noProof/>
                 <w:webHidden/>
               </w:rPr>
@@ -949,6 +1016,7 @@
             </w:r>
             <w:r>
               <w:rPr>
+                <w:rFonts w:ascii="Aptos" w:hAnsi="Aptos"/>
                 <w:noProof/>
                 <w:webHidden/>
               </w:rPr>
@@ -956,6 +1024,7 @@
             </w:r>
             <w:r>
               <w:rPr>
+                <w:rFonts w:ascii="Aptos" w:hAnsi="Aptos"/>
                 <w:noProof/>
                 <w:webHidden/>
               </w:rPr>
@@ -963,12 +1032,14 @@
             </w:r>
             <w:r>
               <w:rPr>
-                <w:noProof/>
-                <w:webHidden/>
-              </w:rPr>
-            </w:r>
-            <w:r>
-              <w:rPr>
+                <w:rFonts w:ascii="Aptos" w:hAnsi="Aptos"/>
+                <w:noProof/>
+                <w:webHidden/>
+              </w:rPr>
+            </w:r>
+            <w:r>
+              <w:rPr>
+                <w:rFonts w:ascii="Aptos" w:hAnsi="Aptos"/>
                 <w:noProof/>
                 <w:webHidden/>
               </w:rPr>
@@ -976,6 +1047,7 @@
             </w:r>
             <w:r>
               <w:rPr>
+                <w:rFonts w:ascii="Aptos" w:hAnsi="Aptos"/>
                 <w:noProof/>
                 <w:webHidden/>
               </w:rPr>
@@ -983,6 +1055,7 @@
             </w:r>
             <w:r>
               <w:rPr>
+                <w:rFonts w:ascii="Aptos" w:hAnsi="Aptos"/>
                 <w:noProof/>
                 <w:webHidden/>
               </w:rPr>
@@ -997,7 +1070,7 @@
               <w:tab w:val="right" w:leader="dot" w:pos="9350"/>
             </w:tabs>
             <w:rPr>
-              <w:rFonts w:eastAsiaTheme="minorEastAsia"/>
+              <w:rFonts w:ascii="Aptos" w:eastAsiaTheme="minorEastAsia" w:hAnsi="Aptos"/>
               <w:noProof/>
             </w:rPr>
           </w:pPr>
@@ -1013,6 +1086,7 @@
             </w:r>
             <w:r>
               <w:rPr>
+                <w:rFonts w:ascii="Aptos" w:hAnsi="Aptos"/>
                 <w:noProof/>
                 <w:webHidden/>
               </w:rPr>
@@ -1020,6 +1094,7 @@
             </w:r>
             <w:r>
               <w:rPr>
+                <w:rFonts w:ascii="Aptos" w:hAnsi="Aptos"/>
                 <w:noProof/>
                 <w:webHidden/>
               </w:rPr>
@@ -1027,6 +1102,7 @@
             </w:r>
             <w:r>
               <w:rPr>
+                <w:rFonts w:ascii="Aptos" w:hAnsi="Aptos"/>
                 <w:noProof/>
                 <w:webHidden/>
               </w:rPr>
@@ -1034,12 +1110,14 @@
             </w:r>
             <w:r>
               <w:rPr>
-                <w:noProof/>
-                <w:webHidden/>
-              </w:rPr>
-            </w:r>
-            <w:r>
-              <w:rPr>
+                <w:rFonts w:ascii="Aptos" w:hAnsi="Aptos"/>
+                <w:noProof/>
+                <w:webHidden/>
+              </w:rPr>
+            </w:r>
+            <w:r>
+              <w:rPr>
+                <w:rFonts w:ascii="Aptos" w:hAnsi="Aptos"/>
                 <w:noProof/>
                 <w:webHidden/>
               </w:rPr>
@@ -1047,6 +1125,7 @@
             </w:r>
             <w:r>
               <w:rPr>
+                <w:rFonts w:ascii="Aptos" w:hAnsi="Aptos"/>
                 <w:noProof/>
                 <w:webHidden/>
               </w:rPr>
@@ -1054,6 +1133,7 @@
             </w:r>
             <w:r>
               <w:rPr>
+                <w:rFonts w:ascii="Aptos" w:hAnsi="Aptos"/>
                 <w:noProof/>
                 <w:webHidden/>
               </w:rPr>
@@ -1068,7 +1148,7 @@
               <w:tab w:val="right" w:leader="dot" w:pos="9350"/>
             </w:tabs>
             <w:rPr>
-              <w:rFonts w:eastAsiaTheme="minorEastAsia"/>
+              <w:rFonts w:ascii="Aptos" w:eastAsiaTheme="minorEastAsia" w:hAnsi="Aptos"/>
               <w:noProof/>
             </w:rPr>
           </w:pPr>
@@ -1084,6 +1164,7 @@
             </w:r>
             <w:r>
               <w:rPr>
+                <w:rFonts w:ascii="Aptos" w:hAnsi="Aptos"/>
                 <w:noProof/>
                 <w:webHidden/>
               </w:rPr>
@@ -1091,6 +1172,7 @@
             </w:r>
             <w:r>
               <w:rPr>
+                <w:rFonts w:ascii="Aptos" w:hAnsi="Aptos"/>
                 <w:noProof/>
                 <w:webHidden/>
               </w:rPr>
@@ -1098,6 +1180,7 @@
             </w:r>
             <w:r>
               <w:rPr>
+                <w:rFonts w:ascii="Aptos" w:hAnsi="Aptos"/>
                 <w:noProof/>
                 <w:webHidden/>
               </w:rPr>
@@ -1105,12 +1188,14 @@
             </w:r>
             <w:r>
               <w:rPr>
-                <w:noProof/>
-                <w:webHidden/>
-              </w:rPr>
-            </w:r>
-            <w:r>
-              <w:rPr>
+                <w:rFonts w:ascii="Aptos" w:hAnsi="Aptos"/>
+                <w:noProof/>
+                <w:webHidden/>
+              </w:rPr>
+            </w:r>
+            <w:r>
+              <w:rPr>
+                <w:rFonts w:ascii="Aptos" w:hAnsi="Aptos"/>
                 <w:noProof/>
                 <w:webHidden/>
               </w:rPr>
@@ -1118,6 +1203,7 @@
             </w:r>
             <w:r>
               <w:rPr>
+                <w:rFonts w:ascii="Aptos" w:hAnsi="Aptos"/>
                 <w:noProof/>
                 <w:webHidden/>
               </w:rPr>
@@ -1125,6 +1211,7 @@
             </w:r>
             <w:r>
               <w:rPr>
+                <w:rFonts w:ascii="Aptos" w:hAnsi="Aptos"/>
                 <w:noProof/>
                 <w:webHidden/>
               </w:rPr>
@@ -1139,7 +1226,7 @@
               <w:tab w:val="right" w:leader="dot" w:pos="9350"/>
             </w:tabs>
             <w:rPr>
-              <w:rFonts w:eastAsiaTheme="minorEastAsia"/>
+              <w:rFonts w:ascii="Aptos" w:eastAsiaTheme="minorEastAsia" w:hAnsi="Aptos"/>
               <w:noProof/>
             </w:rPr>
           </w:pPr>
@@ -1147,12 +1234,14 @@
             <w:r>
               <w:rPr>
                 <w:rStyle w:val="Hyperlink"/>
+                <w:rFonts w:ascii="Aptos" w:hAnsi="Aptos"/>
                 <w:noProof/>
               </w:rPr>
               <w:t>A02:2021 – Cryptographic Failures</w:t>
             </w:r>
             <w:r>
               <w:rPr>
+                <w:rFonts w:ascii="Aptos" w:hAnsi="Aptos"/>
                 <w:noProof/>
                 <w:webHidden/>
               </w:rPr>
@@ -1160,6 +1249,7 @@
             </w:r>
             <w:r>
               <w:rPr>
+                <w:rFonts w:ascii="Aptos" w:hAnsi="Aptos"/>
                 <w:noProof/>
                 <w:webHidden/>
               </w:rPr>
@@ -1167,6 +1257,7 @@
             </w:r>
             <w:r>
               <w:rPr>
+                <w:rFonts w:ascii="Aptos" w:hAnsi="Aptos"/>
                 <w:noProof/>
                 <w:webHidden/>
               </w:rPr>
@@ -1174,12 +1265,14 @@
             </w:r>
             <w:r>
               <w:rPr>
-                <w:noProof/>
-                <w:webHidden/>
-              </w:rPr>
-            </w:r>
-            <w:r>
-              <w:rPr>
+                <w:rFonts w:ascii="Aptos" w:hAnsi="Aptos"/>
+                <w:noProof/>
+                <w:webHidden/>
+              </w:rPr>
+            </w:r>
+            <w:r>
+              <w:rPr>
+                <w:rFonts w:ascii="Aptos" w:hAnsi="Aptos"/>
                 <w:noProof/>
                 <w:webHidden/>
               </w:rPr>
@@ -1187,6 +1280,7 @@
             </w:r>
             <w:r>
               <w:rPr>
+                <w:rFonts w:ascii="Aptos" w:hAnsi="Aptos"/>
                 <w:noProof/>
                 <w:webHidden/>
               </w:rPr>
@@ -1194,6 +1288,7 @@
             </w:r>
             <w:r>
               <w:rPr>
+                <w:rFonts w:ascii="Aptos" w:hAnsi="Aptos"/>
                 <w:noProof/>
                 <w:webHidden/>
               </w:rPr>
@@ -1208,7 +1303,7 @@
               <w:tab w:val="right" w:leader="dot" w:pos="9350"/>
             </w:tabs>
             <w:rPr>
-              <w:rFonts w:eastAsiaTheme="minorEastAsia"/>
+              <w:rFonts w:ascii="Aptos" w:eastAsiaTheme="minorEastAsia" w:hAnsi="Aptos"/>
               <w:noProof/>
             </w:rPr>
           </w:pPr>
@@ -1224,6 +1319,7 @@
             </w:r>
             <w:r>
               <w:rPr>
+                <w:rFonts w:ascii="Aptos" w:hAnsi="Aptos"/>
                 <w:noProof/>
                 <w:webHidden/>
               </w:rPr>
@@ -1231,6 +1327,7 @@
             </w:r>
             <w:r>
               <w:rPr>
+                <w:rFonts w:ascii="Aptos" w:hAnsi="Aptos"/>
                 <w:noProof/>
                 <w:webHidden/>
               </w:rPr>
@@ -1238,6 +1335,7 @@
             </w:r>
             <w:r>
               <w:rPr>
+                <w:rFonts w:ascii="Aptos" w:hAnsi="Aptos"/>
                 <w:noProof/>
                 <w:webHidden/>
               </w:rPr>
@@ -1245,12 +1343,14 @@
             </w:r>
             <w:r>
               <w:rPr>
-                <w:noProof/>
-                <w:webHidden/>
-              </w:rPr>
-            </w:r>
-            <w:r>
-              <w:rPr>
+                <w:rFonts w:ascii="Aptos" w:hAnsi="Aptos"/>
+                <w:noProof/>
+                <w:webHidden/>
+              </w:rPr>
+            </w:r>
+            <w:r>
+              <w:rPr>
+                <w:rFonts w:ascii="Aptos" w:hAnsi="Aptos"/>
                 <w:noProof/>
                 <w:webHidden/>
               </w:rPr>
@@ -1258,6 +1358,7 @@
             </w:r>
             <w:r>
               <w:rPr>
+                <w:rFonts w:ascii="Aptos" w:hAnsi="Aptos"/>
                 <w:noProof/>
                 <w:webHidden/>
               </w:rPr>
@@ -1265,6 +1366,7 @@
             </w:r>
             <w:r>
               <w:rPr>
+                <w:rFonts w:ascii="Aptos" w:hAnsi="Aptos"/>
                 <w:noProof/>
                 <w:webHidden/>
               </w:rPr>
@@ -1279,7 +1381,7 @@
               <w:tab w:val="right" w:leader="dot" w:pos="9350"/>
             </w:tabs>
             <w:rPr>
-              <w:rFonts w:eastAsiaTheme="minorEastAsia"/>
+              <w:rFonts w:ascii="Aptos" w:eastAsiaTheme="minorEastAsia" w:hAnsi="Aptos"/>
               <w:noProof/>
             </w:rPr>
           </w:pPr>
@@ -1295,6 +1397,7 @@
             </w:r>
             <w:r>
               <w:rPr>
+                <w:rFonts w:ascii="Aptos" w:hAnsi="Aptos"/>
                 <w:noProof/>
                 <w:webHidden/>
               </w:rPr>
@@ -1302,6 +1405,7 @@
             </w:r>
             <w:r>
               <w:rPr>
+                <w:rFonts w:ascii="Aptos" w:hAnsi="Aptos"/>
                 <w:noProof/>
                 <w:webHidden/>
               </w:rPr>
@@ -1309,6 +1413,7 @@
             </w:r>
             <w:r>
               <w:rPr>
+                <w:rFonts w:ascii="Aptos" w:hAnsi="Aptos"/>
                 <w:noProof/>
                 <w:webHidden/>
               </w:rPr>
@@ -1316,12 +1421,14 @@
             </w:r>
             <w:r>
               <w:rPr>
-                <w:noProof/>
-                <w:webHidden/>
-              </w:rPr>
-            </w:r>
-            <w:r>
-              <w:rPr>
+                <w:rFonts w:ascii="Aptos" w:hAnsi="Aptos"/>
+                <w:noProof/>
+                <w:webHidden/>
+              </w:rPr>
+            </w:r>
+            <w:r>
+              <w:rPr>
+                <w:rFonts w:ascii="Aptos" w:hAnsi="Aptos"/>
                 <w:noProof/>
                 <w:webHidden/>
               </w:rPr>
@@ -1329,6 +1436,7 @@
             </w:r>
             <w:r>
               <w:rPr>
+                <w:rFonts w:ascii="Aptos" w:hAnsi="Aptos"/>
                 <w:noProof/>
                 <w:webHidden/>
               </w:rPr>
@@ -1336,6 +1444,7 @@
             </w:r>
             <w:r>
               <w:rPr>
+                <w:rFonts w:ascii="Aptos" w:hAnsi="Aptos"/>
                 <w:noProof/>
                 <w:webHidden/>
               </w:rPr>
@@ -1350,7 +1459,7 @@
               <w:tab w:val="right" w:leader="dot" w:pos="9350"/>
             </w:tabs>
             <w:rPr>
-              <w:rFonts w:eastAsiaTheme="minorEastAsia"/>
+              <w:rFonts w:ascii="Aptos" w:eastAsiaTheme="minorEastAsia" w:hAnsi="Aptos"/>
               <w:noProof/>
             </w:rPr>
           </w:pPr>
@@ -1366,6 +1475,7 @@
             </w:r>
             <w:r>
               <w:rPr>
+                <w:rFonts w:ascii="Aptos" w:hAnsi="Aptos"/>
                 <w:noProof/>
                 <w:webHidden/>
               </w:rPr>
@@ -1373,6 +1483,7 @@
             </w:r>
             <w:r>
               <w:rPr>
+                <w:rFonts w:ascii="Aptos" w:hAnsi="Aptos"/>
                 <w:noProof/>
                 <w:webHidden/>
               </w:rPr>
@@ -1380,6 +1491,7 @@
             </w:r>
             <w:r>
               <w:rPr>
+                <w:rFonts w:ascii="Aptos" w:hAnsi="Aptos"/>
                 <w:noProof/>
                 <w:webHidden/>
               </w:rPr>
@@ -1387,12 +1499,14 @@
             </w:r>
             <w:r>
               <w:rPr>
-                <w:noProof/>
-                <w:webHidden/>
-              </w:rPr>
-            </w:r>
-            <w:r>
-              <w:rPr>
+                <w:rFonts w:ascii="Aptos" w:hAnsi="Aptos"/>
+                <w:noProof/>
+                <w:webHidden/>
+              </w:rPr>
+            </w:r>
+            <w:r>
+              <w:rPr>
+                <w:rFonts w:ascii="Aptos" w:hAnsi="Aptos"/>
                 <w:noProof/>
                 <w:webHidden/>
               </w:rPr>
@@ -1400,6 +1514,7 @@
             </w:r>
             <w:r>
               <w:rPr>
+                <w:rFonts w:ascii="Aptos" w:hAnsi="Aptos"/>
                 <w:noProof/>
                 <w:webHidden/>
               </w:rPr>
@@ -1407,6 +1522,7 @@
             </w:r>
             <w:r>
               <w:rPr>
+                <w:rFonts w:ascii="Aptos" w:hAnsi="Aptos"/>
                 <w:noProof/>
                 <w:webHidden/>
               </w:rPr>
@@ -1421,7 +1537,7 @@
               <w:tab w:val="right" w:leader="dot" w:pos="9350"/>
             </w:tabs>
             <w:rPr>
-              <w:rFonts w:eastAsiaTheme="minorEastAsia"/>
+              <w:rFonts w:ascii="Aptos" w:eastAsiaTheme="minorEastAsia" w:hAnsi="Aptos"/>
               <w:noProof/>
             </w:rPr>
           </w:pPr>
@@ -1429,12 +1545,14 @@
             <w:r>
               <w:rPr>
                 <w:rStyle w:val="Hyperlink"/>
+                <w:rFonts w:ascii="Aptos" w:hAnsi="Aptos"/>
                 <w:noProof/>
               </w:rPr>
               <w:t>A03:2021-Injection</w:t>
             </w:r>
             <w:r>
               <w:rPr>
+                <w:rFonts w:ascii="Aptos" w:hAnsi="Aptos"/>
                 <w:noProof/>
                 <w:webHidden/>
               </w:rPr>
@@ -1442,6 +1560,7 @@
             </w:r>
             <w:r>
               <w:rPr>
+                <w:rFonts w:ascii="Aptos" w:hAnsi="Aptos"/>
                 <w:noProof/>
                 <w:webHidden/>
               </w:rPr>
@@ -1449,6 +1568,7 @@
             </w:r>
             <w:r>
               <w:rPr>
+                <w:rFonts w:ascii="Aptos" w:hAnsi="Aptos"/>
                 <w:noProof/>
                 <w:webHidden/>
               </w:rPr>
@@ -1456,12 +1576,14 @@
             </w:r>
             <w:r>
               <w:rPr>
-                <w:noProof/>
-                <w:webHidden/>
-              </w:rPr>
-            </w:r>
-            <w:r>
-              <w:rPr>
+                <w:rFonts w:ascii="Aptos" w:hAnsi="Aptos"/>
+                <w:noProof/>
+                <w:webHidden/>
+              </w:rPr>
+            </w:r>
+            <w:r>
+              <w:rPr>
+                <w:rFonts w:ascii="Aptos" w:hAnsi="Aptos"/>
                 <w:noProof/>
                 <w:webHidden/>
               </w:rPr>
@@ -1469,6 +1591,7 @@
             </w:r>
             <w:r>
               <w:rPr>
+                <w:rFonts w:ascii="Aptos" w:hAnsi="Aptos"/>
                 <w:noProof/>
                 <w:webHidden/>
               </w:rPr>
@@ -1476,6 +1599,7 @@
             </w:r>
             <w:r>
               <w:rPr>
+                <w:rFonts w:ascii="Aptos" w:hAnsi="Aptos"/>
                 <w:noProof/>
                 <w:webHidden/>
               </w:rPr>
@@ -1490,7 +1614,7 @@
               <w:tab w:val="right" w:leader="dot" w:pos="9350"/>
             </w:tabs>
             <w:rPr>
-              <w:rFonts w:eastAsiaTheme="minorEastAsia"/>
+              <w:rFonts w:ascii="Aptos" w:eastAsiaTheme="minorEastAsia" w:hAnsi="Aptos"/>
               <w:noProof/>
             </w:rPr>
           </w:pPr>
@@ -1506,6 +1630,7 @@
             </w:r>
             <w:r>
               <w:rPr>
+                <w:rFonts w:ascii="Aptos" w:hAnsi="Aptos"/>
                 <w:noProof/>
                 <w:webHidden/>
               </w:rPr>
@@ -1513,6 +1638,7 @@
             </w:r>
             <w:r>
               <w:rPr>
+                <w:rFonts w:ascii="Aptos" w:hAnsi="Aptos"/>
                 <w:noProof/>
                 <w:webHidden/>
               </w:rPr>
@@ -1520,6 +1646,7 @@
             </w:r>
             <w:r>
               <w:rPr>
+                <w:rFonts w:ascii="Aptos" w:hAnsi="Aptos"/>
                 <w:noProof/>
                 <w:webHidden/>
               </w:rPr>
@@ -1527,12 +1654,14 @@
             </w:r>
             <w:r>
               <w:rPr>
-                <w:noProof/>
-                <w:webHidden/>
-              </w:rPr>
-            </w:r>
-            <w:r>
-              <w:rPr>
+                <w:rFonts w:ascii="Aptos" w:hAnsi="Aptos"/>
+                <w:noProof/>
+                <w:webHidden/>
+              </w:rPr>
+            </w:r>
+            <w:r>
+              <w:rPr>
+                <w:rFonts w:ascii="Aptos" w:hAnsi="Aptos"/>
                 <w:noProof/>
                 <w:webHidden/>
               </w:rPr>
@@ -1540,6 +1669,7 @@
             </w:r>
             <w:r>
               <w:rPr>
+                <w:rFonts w:ascii="Aptos" w:hAnsi="Aptos"/>
                 <w:noProof/>
                 <w:webHidden/>
               </w:rPr>
@@ -1547,6 +1677,7 @@
             </w:r>
             <w:r>
               <w:rPr>
+                <w:rFonts w:ascii="Aptos" w:hAnsi="Aptos"/>
                 <w:noProof/>
                 <w:webHidden/>
               </w:rPr>
@@ -1561,7 +1692,7 @@
               <w:tab w:val="right" w:leader="dot" w:pos="9350"/>
             </w:tabs>
             <w:rPr>
-              <w:rFonts w:eastAsiaTheme="minorEastAsia"/>
+              <w:rFonts w:ascii="Aptos" w:eastAsiaTheme="minorEastAsia" w:hAnsi="Aptos"/>
               <w:noProof/>
             </w:rPr>
           </w:pPr>
@@ -1577,6 +1708,7 @@
             </w:r>
             <w:r>
               <w:rPr>
+                <w:rFonts w:ascii="Aptos" w:hAnsi="Aptos"/>
                 <w:noProof/>
                 <w:webHidden/>
               </w:rPr>
@@ -1584,6 +1716,7 @@
             </w:r>
             <w:r>
               <w:rPr>
+                <w:rFonts w:ascii="Aptos" w:hAnsi="Aptos"/>
                 <w:noProof/>
                 <w:webHidden/>
               </w:rPr>
@@ -1591,6 +1724,7 @@
             </w:r>
             <w:r>
               <w:rPr>
+                <w:rFonts w:ascii="Aptos" w:hAnsi="Aptos"/>
                 <w:noProof/>
                 <w:webHidden/>
               </w:rPr>
@@ -1598,12 +1732,14 @@
             </w:r>
             <w:r>
               <w:rPr>
-                <w:noProof/>
-                <w:webHidden/>
-              </w:rPr>
-            </w:r>
-            <w:r>
-              <w:rPr>
+                <w:rFonts w:ascii="Aptos" w:hAnsi="Aptos"/>
+                <w:noProof/>
+                <w:webHidden/>
+              </w:rPr>
+            </w:r>
+            <w:r>
+              <w:rPr>
+                <w:rFonts w:ascii="Aptos" w:hAnsi="Aptos"/>
                 <w:noProof/>
                 <w:webHidden/>
               </w:rPr>
@@ -1611,6 +1747,7 @@
             </w:r>
             <w:r>
               <w:rPr>
+                <w:rFonts w:ascii="Aptos" w:hAnsi="Aptos"/>
                 <w:noProof/>
                 <w:webHidden/>
               </w:rPr>
@@ -1618,6 +1755,7 @@
             </w:r>
             <w:r>
               <w:rPr>
+                <w:rFonts w:ascii="Aptos" w:hAnsi="Aptos"/>
                 <w:noProof/>
                 <w:webHidden/>
               </w:rPr>
@@ -1632,7 +1770,7 @@
               <w:tab w:val="right" w:leader="dot" w:pos="9350"/>
             </w:tabs>
             <w:rPr>
-              <w:rFonts w:eastAsiaTheme="minorEastAsia"/>
+              <w:rFonts w:ascii="Aptos" w:eastAsiaTheme="minorEastAsia" w:hAnsi="Aptos"/>
               <w:noProof/>
             </w:rPr>
           </w:pPr>
@@ -1648,6 +1786,7 @@
             </w:r>
             <w:r>
               <w:rPr>
+                <w:rFonts w:ascii="Aptos" w:hAnsi="Aptos"/>
                 <w:noProof/>
                 <w:webHidden/>
               </w:rPr>
@@ -1655,6 +1794,7 @@
             </w:r>
             <w:r>
               <w:rPr>
+                <w:rFonts w:ascii="Aptos" w:hAnsi="Aptos"/>
                 <w:noProof/>
                 <w:webHidden/>
               </w:rPr>
@@ -1662,6 +1802,7 @@
             </w:r>
             <w:r>
               <w:rPr>
+                <w:rFonts w:ascii="Aptos" w:hAnsi="Aptos"/>
                 <w:noProof/>
                 <w:webHidden/>
               </w:rPr>
@@ -1669,12 +1810,14 @@
             </w:r>
             <w:r>
               <w:rPr>
-                <w:noProof/>
-                <w:webHidden/>
-              </w:rPr>
-            </w:r>
-            <w:r>
-              <w:rPr>
+                <w:rFonts w:ascii="Aptos" w:hAnsi="Aptos"/>
+                <w:noProof/>
+                <w:webHidden/>
+              </w:rPr>
+            </w:r>
+            <w:r>
+              <w:rPr>
+                <w:rFonts w:ascii="Aptos" w:hAnsi="Aptos"/>
                 <w:noProof/>
                 <w:webHidden/>
               </w:rPr>
@@ -1682,6 +1825,7 @@
             </w:r>
             <w:r>
               <w:rPr>
+                <w:rFonts w:ascii="Aptos" w:hAnsi="Aptos"/>
                 <w:noProof/>
                 <w:webHidden/>
               </w:rPr>
@@ -1689,6 +1833,7 @@
             </w:r>
             <w:r>
               <w:rPr>
+                <w:rFonts w:ascii="Aptos" w:hAnsi="Aptos"/>
                 <w:noProof/>
                 <w:webHidden/>
               </w:rPr>
@@ -1703,7 +1848,7 @@
               <w:tab w:val="right" w:leader="dot" w:pos="9350"/>
             </w:tabs>
             <w:rPr>
-              <w:rFonts w:eastAsiaTheme="minorEastAsia"/>
+              <w:rFonts w:ascii="Aptos" w:eastAsiaTheme="minorEastAsia" w:hAnsi="Aptos"/>
               <w:noProof/>
             </w:rPr>
           </w:pPr>
@@ -1711,12 +1856,14 @@
             <w:r>
               <w:rPr>
                 <w:rStyle w:val="Hyperlink"/>
+                <w:rFonts w:ascii="Aptos" w:hAnsi="Aptos"/>
                 <w:noProof/>
               </w:rPr>
               <w:t>A04:2021-Insecure Design</w:t>
             </w:r>
             <w:r>
               <w:rPr>
+                <w:rFonts w:ascii="Aptos" w:hAnsi="Aptos"/>
                 <w:noProof/>
                 <w:webHidden/>
               </w:rPr>
@@ -1724,6 +1871,7 @@
             </w:r>
             <w:r>
               <w:rPr>
+                <w:rFonts w:ascii="Aptos" w:hAnsi="Aptos"/>
                 <w:noProof/>
                 <w:webHidden/>
               </w:rPr>
@@ -1731,6 +1879,7 @@
             </w:r>
             <w:r>
               <w:rPr>
+                <w:rFonts w:ascii="Aptos" w:hAnsi="Aptos"/>
                 <w:noProof/>
                 <w:webHidden/>
               </w:rPr>
@@ -1738,12 +1887,14 @@
             </w:r>
             <w:r>
               <w:rPr>
-                <w:noProof/>
-                <w:webHidden/>
-              </w:rPr>
-            </w:r>
-            <w:r>
-              <w:rPr>
+                <w:rFonts w:ascii="Aptos" w:hAnsi="Aptos"/>
+                <w:noProof/>
+                <w:webHidden/>
+              </w:rPr>
+            </w:r>
+            <w:r>
+              <w:rPr>
+                <w:rFonts w:ascii="Aptos" w:hAnsi="Aptos"/>
                 <w:noProof/>
                 <w:webHidden/>
               </w:rPr>
@@ -1751,6 +1902,7 @@
             </w:r>
             <w:r>
               <w:rPr>
+                <w:rFonts w:ascii="Aptos" w:hAnsi="Aptos"/>
                 <w:noProof/>
                 <w:webHidden/>
               </w:rPr>
@@ -1758,6 +1910,7 @@
             </w:r>
             <w:r>
               <w:rPr>
+                <w:rFonts w:ascii="Aptos" w:hAnsi="Aptos"/>
                 <w:noProof/>
                 <w:webHidden/>
               </w:rPr>
@@ -1772,7 +1925,7 @@
               <w:tab w:val="right" w:leader="dot" w:pos="9350"/>
             </w:tabs>
             <w:rPr>
-              <w:rFonts w:eastAsiaTheme="minorEastAsia"/>
+              <w:rFonts w:ascii="Aptos" w:eastAsiaTheme="minorEastAsia" w:hAnsi="Aptos"/>
               <w:noProof/>
             </w:rPr>
           </w:pPr>
@@ -1788,6 +1941,7 @@
             </w:r>
             <w:r>
               <w:rPr>
+                <w:rFonts w:ascii="Aptos" w:hAnsi="Aptos"/>
                 <w:noProof/>
                 <w:webHidden/>
               </w:rPr>
@@ -1795,6 +1949,7 @@
             </w:r>
             <w:r>
               <w:rPr>
+                <w:rFonts w:ascii="Aptos" w:hAnsi="Aptos"/>
                 <w:noProof/>
                 <w:webHidden/>
               </w:rPr>
@@ -1802,6 +1957,7 @@
             </w:r>
             <w:r>
               <w:rPr>
+                <w:rFonts w:ascii="Aptos" w:hAnsi="Aptos"/>
                 <w:noProof/>
                 <w:webHidden/>
               </w:rPr>
@@ -1809,12 +1965,14 @@
             </w:r>
             <w:r>
               <w:rPr>
-                <w:noProof/>
-                <w:webHidden/>
-              </w:rPr>
-            </w:r>
-            <w:r>
-              <w:rPr>
+                <w:rFonts w:ascii="Aptos" w:hAnsi="Aptos"/>
+                <w:noProof/>
+                <w:webHidden/>
+              </w:rPr>
+            </w:r>
+            <w:r>
+              <w:rPr>
+                <w:rFonts w:ascii="Aptos" w:hAnsi="Aptos"/>
                 <w:noProof/>
                 <w:webHidden/>
               </w:rPr>
@@ -1822,6 +1980,7 @@
             </w:r>
             <w:r>
               <w:rPr>
+                <w:rFonts w:ascii="Aptos" w:hAnsi="Aptos"/>
                 <w:noProof/>
                 <w:webHidden/>
               </w:rPr>
@@ -1829,6 +1988,7 @@
             </w:r>
             <w:r>
               <w:rPr>
+                <w:rFonts w:ascii="Aptos" w:hAnsi="Aptos"/>
                 <w:noProof/>
                 <w:webHidden/>
               </w:rPr>
@@ -1843,7 +2003,7 @@
               <w:tab w:val="right" w:leader="dot" w:pos="9350"/>
             </w:tabs>
             <w:rPr>
-              <w:rFonts w:eastAsiaTheme="minorEastAsia"/>
+              <w:rFonts w:ascii="Aptos" w:eastAsiaTheme="minorEastAsia" w:hAnsi="Aptos"/>
               <w:noProof/>
             </w:rPr>
           </w:pPr>
@@ -1851,6 +2011,7 @@
             <w:r>
               <w:rPr>
                 <w:rStyle w:val="Hyperlink"/>
+                <w:rFonts w:ascii="Aptos" w:hAnsi="Aptos"/>
                 <w:noProof/>
                 <w:lang w:val="mk-MK"/>
               </w:rPr>
@@ -1858,6 +2019,7 @@
             </w:r>
             <w:r>
               <w:rPr>
+                <w:rFonts w:ascii="Aptos" w:hAnsi="Aptos"/>
                 <w:noProof/>
                 <w:webHidden/>
               </w:rPr>
@@ -1865,6 +2027,7 @@
             </w:r>
             <w:r>
               <w:rPr>
+                <w:rFonts w:ascii="Aptos" w:hAnsi="Aptos"/>
                 <w:noProof/>
                 <w:webHidden/>
               </w:rPr>
@@ -1872,6 +2035,7 @@
             </w:r>
             <w:r>
               <w:rPr>
+                <w:rFonts w:ascii="Aptos" w:hAnsi="Aptos"/>
                 <w:noProof/>
                 <w:webHidden/>
               </w:rPr>
@@ -1879,12 +2043,14 @@
             </w:r>
             <w:r>
               <w:rPr>
-                <w:noProof/>
-                <w:webHidden/>
-              </w:rPr>
-            </w:r>
-            <w:r>
-              <w:rPr>
+                <w:rFonts w:ascii="Aptos" w:hAnsi="Aptos"/>
+                <w:noProof/>
+                <w:webHidden/>
+              </w:rPr>
+            </w:r>
+            <w:r>
+              <w:rPr>
+                <w:rFonts w:ascii="Aptos" w:hAnsi="Aptos"/>
                 <w:noProof/>
                 <w:webHidden/>
               </w:rPr>
@@ -1892,6 +2058,7 @@
             </w:r>
             <w:r>
               <w:rPr>
+                <w:rFonts w:ascii="Aptos" w:hAnsi="Aptos"/>
                 <w:noProof/>
                 <w:webHidden/>
               </w:rPr>
@@ -1899,6 +2066,7 @@
             </w:r>
             <w:r>
               <w:rPr>
+                <w:rFonts w:ascii="Aptos" w:hAnsi="Aptos"/>
                 <w:noProof/>
                 <w:webHidden/>
               </w:rPr>
@@ -1913,7 +2081,7 @@
               <w:tab w:val="right" w:leader="dot" w:pos="9350"/>
             </w:tabs>
             <w:rPr>
-              <w:rFonts w:eastAsiaTheme="minorEastAsia"/>
+              <w:rFonts w:ascii="Aptos" w:eastAsiaTheme="minorEastAsia" w:hAnsi="Aptos"/>
               <w:noProof/>
             </w:rPr>
           </w:pPr>
@@ -1921,12 +2089,14 @@
             <w:r>
               <w:rPr>
                 <w:rStyle w:val="Hyperlink"/>
+                <w:rFonts w:ascii="Aptos" w:hAnsi="Aptos"/>
                 <w:noProof/>
               </w:rPr>
               <w:t>A05:2021-Security Misconfiguration</w:t>
             </w:r>
             <w:r>
               <w:rPr>
+                <w:rFonts w:ascii="Aptos" w:hAnsi="Aptos"/>
                 <w:noProof/>
                 <w:webHidden/>
               </w:rPr>
@@ -1934,6 +2104,7 @@
             </w:r>
             <w:r>
               <w:rPr>
+                <w:rFonts w:ascii="Aptos" w:hAnsi="Aptos"/>
                 <w:noProof/>
                 <w:webHidden/>
               </w:rPr>
@@ -1941,6 +2112,7 @@
             </w:r>
             <w:r>
               <w:rPr>
+                <w:rFonts w:ascii="Aptos" w:hAnsi="Aptos"/>
                 <w:noProof/>
                 <w:webHidden/>
               </w:rPr>
@@ -1948,12 +2120,14 @@
             </w:r>
             <w:r>
               <w:rPr>
-                <w:noProof/>
-                <w:webHidden/>
-              </w:rPr>
-            </w:r>
-            <w:r>
-              <w:rPr>
+                <w:rFonts w:ascii="Aptos" w:hAnsi="Aptos"/>
+                <w:noProof/>
+                <w:webHidden/>
+              </w:rPr>
+            </w:r>
+            <w:r>
+              <w:rPr>
+                <w:rFonts w:ascii="Aptos" w:hAnsi="Aptos"/>
                 <w:noProof/>
                 <w:webHidden/>
               </w:rPr>
@@ -1961,6 +2135,7 @@
             </w:r>
             <w:r>
               <w:rPr>
+                <w:rFonts w:ascii="Aptos" w:hAnsi="Aptos"/>
                 <w:noProof/>
                 <w:webHidden/>
               </w:rPr>
@@ -1968,6 +2143,7 @@
             </w:r>
             <w:r>
               <w:rPr>
+                <w:rFonts w:ascii="Aptos" w:hAnsi="Aptos"/>
                 <w:noProof/>
                 <w:webHidden/>
               </w:rPr>
@@ -1982,7 +2158,7 @@
               <w:tab w:val="right" w:leader="dot" w:pos="9350"/>
             </w:tabs>
             <w:rPr>
-              <w:rFonts w:eastAsiaTheme="minorEastAsia"/>
+              <w:rFonts w:ascii="Aptos" w:eastAsiaTheme="minorEastAsia" w:hAnsi="Aptos"/>
               <w:noProof/>
             </w:rPr>
           </w:pPr>
@@ -1998,6 +2174,7 @@
             </w:r>
             <w:r>
               <w:rPr>
+                <w:rFonts w:ascii="Aptos" w:hAnsi="Aptos"/>
                 <w:noProof/>
                 <w:webHidden/>
               </w:rPr>
@@ -2005,6 +2182,7 @@
             </w:r>
             <w:r>
               <w:rPr>
+                <w:rFonts w:ascii="Aptos" w:hAnsi="Aptos"/>
                 <w:noProof/>
                 <w:webHidden/>
               </w:rPr>
@@ -2012,6 +2190,7 @@
             </w:r>
             <w:r>
               <w:rPr>
+                <w:rFonts w:ascii="Aptos" w:hAnsi="Aptos"/>
                 <w:noProof/>
                 <w:webHidden/>
               </w:rPr>
@@ -2019,12 +2198,14 @@
             </w:r>
             <w:r>
               <w:rPr>
-                <w:noProof/>
-                <w:webHidden/>
-              </w:rPr>
-            </w:r>
-            <w:r>
-              <w:rPr>
+                <w:rFonts w:ascii="Aptos" w:hAnsi="Aptos"/>
+                <w:noProof/>
+                <w:webHidden/>
+              </w:rPr>
+            </w:r>
+            <w:r>
+              <w:rPr>
+                <w:rFonts w:ascii="Aptos" w:hAnsi="Aptos"/>
                 <w:noProof/>
                 <w:webHidden/>
               </w:rPr>
@@ -2032,6 +2213,7 @@
             </w:r>
             <w:r>
               <w:rPr>
+                <w:rFonts w:ascii="Aptos" w:hAnsi="Aptos"/>
                 <w:noProof/>
                 <w:webHidden/>
               </w:rPr>
@@ -2039,6 +2221,7 @@
             </w:r>
             <w:r>
               <w:rPr>
+                <w:rFonts w:ascii="Aptos" w:hAnsi="Aptos"/>
                 <w:noProof/>
                 <w:webHidden/>
               </w:rPr>
@@ -5939,15 +6122,7 @@
           <w:rFonts w:ascii="Aptos" w:hAnsi="Aptos"/>
           <w:lang w:val="mk-MK"/>
         </w:rPr>
-        <w:t xml:space="preserve"> </w:t>
-      </w:r>
-      <w:proofErr w:type="gramStart"/>
-      <w:r>
-        <w:rPr>
-          <w:rFonts w:ascii="Aptos" w:hAnsi="Aptos"/>
-          <w:lang w:val="mk-MK"/>
-        </w:rPr>
-        <w:t xml:space="preserve">- </w:t>
+        <w:t xml:space="preserve"> - </w:t>
       </w:r>
       <w:r>
         <w:rPr>
@@ -5963,7 +6138,6 @@
         <w:t>Злоупотреба</w:t>
       </w:r>
       <w:proofErr w:type="spellEnd"/>
-      <w:proofErr w:type="gramEnd"/>
       <w:r>
         <w:rPr>
           <w:rFonts w:ascii="Aptos" w:hAnsi="Aptos"/>
@@ -8463,9 +8637,10 @@
       <w:r>
         <w:rPr>
           <w:rFonts w:ascii="Aptos" w:hAnsi="Aptos"/>
+          <w:noProof/>
         </w:rPr>
         <w:drawing>
-          <wp:anchor distT="0" distB="0" distL="114300" distR="114300" simplePos="0" relativeHeight="251658240" behindDoc="0" locked="0" layoutInCell="1" allowOverlap="1" wp14:anchorId="0EF0CD8B" wp14:editId="626D252D">
+          <wp:anchor distT="0" distB="0" distL="114300" distR="114300" simplePos="0" relativeHeight="251658240" behindDoc="0" locked="0" layoutInCell="1" allowOverlap="1" wp14:anchorId="0EF0CD8B" wp14:editId="5F6B8666">
             <wp:simplePos x="0" y="0"/>
             <wp:positionH relativeFrom="margin">
               <wp:align>right</wp:align>
@@ -8697,28 +8872,7 @@
           <w:rFonts w:ascii="Aptos" w:hAnsi="Aptos"/>
           <w:lang w:val="mk-MK"/>
         </w:rPr>
-        <w:t xml:space="preserve">по стандард </w:t>
-      </w:r>
-      <w:r>
-        <w:rPr>
-          <w:rFonts w:ascii="Aptos" w:hAnsi="Aptos"/>
-          <w:lang w:val="mk-MK"/>
-        </w:rPr>
-        <w:t>Laravel Breeze</w:t>
-      </w:r>
-      <w:r>
-        <w:rPr>
-          <w:rFonts w:ascii="Aptos" w:hAnsi="Aptos"/>
-          <w:lang w:val="mk-MK"/>
-        </w:rPr>
-        <w:t xml:space="preserve"> </w:t>
-      </w:r>
-      <w:r>
-        <w:rPr>
-          <w:rFonts w:ascii="Aptos" w:hAnsi="Aptos"/>
-          <w:lang w:val="mk-MK"/>
-        </w:rPr>
-        <w:t>го користи bcrypt</w:t>
+        <w:t>по стандард Laravel Breeze го користи bcrypt</w:t>
       </w:r>
       <w:r>
         <w:rPr>
@@ -8746,6 +8900,7 @@
       <w:r>
         <w:rPr>
           <w:rFonts w:ascii="Aptos" w:hAnsi="Aptos"/>
+          <w:noProof/>
         </w:rPr>
         <w:drawing>
           <wp:inline distT="0" distB="0" distL="0" distR="0" wp14:anchorId="2CF1A89C" wp14:editId="469C08EA">
@@ -9419,21 +9574,7 @@
           <w:rFonts w:ascii="Aptos" w:hAnsi="Aptos"/>
           <w:lang w:val="mk-MK"/>
         </w:rPr>
-        <w:t>Спречувањето на инјектирањето бара чување на податоците одвоен</w:t>
-      </w:r>
-      <w:r>
-        <w:rPr>
-          <w:rFonts w:ascii="Aptos" w:hAnsi="Aptos"/>
-          <w:lang w:val="mk-MK"/>
-        </w:rPr>
-        <w:t>и</w:t>
-      </w:r>
-      <w:r>
-        <w:rPr>
-          <w:rFonts w:ascii="Aptos" w:hAnsi="Aptos"/>
-          <w:lang w:val="mk-MK"/>
-        </w:rPr>
-        <w:t xml:space="preserve"> од командите и барањата:</w:t>
+        <w:t>Спречувањето на инјектирањето бара чување на податоците одвоени од командите и барањата:</w:t>
       </w:r>
     </w:p>
     <w:p>
@@ -9509,14 +9650,7 @@
           <w:rFonts w:ascii="Aptos" w:hAnsi="Aptos"/>
           <w:lang w:val="mk-MK"/>
         </w:rPr>
-        <w:t>Користете позитивна валидација на влез од страна на серверот</w:t>
-      </w:r>
-      <w:r>
-        <w:rPr>
-          <w:rFonts w:ascii="Aptos" w:hAnsi="Aptos"/>
-          <w:lang w:val="mk-MK"/>
-        </w:rPr>
-        <w:t xml:space="preserve"> (</w:t>
+        <w:t>Користете позитивна валидација на влез од страна на серверот (</w:t>
       </w:r>
       <w:r>
         <w:rPr>
@@ -9529,28 +9663,7 @@
           <w:rFonts w:ascii="Aptos" w:hAnsi="Aptos"/>
           <w:lang w:val="mk-MK"/>
         </w:rPr>
-        <w:t>)</w:t>
-      </w:r>
-      <w:r>
-        <w:rPr>
-          <w:rFonts w:ascii="Aptos" w:hAnsi="Aptos"/>
-          <w:lang w:val="mk-MK"/>
-        </w:rPr>
-        <w:t xml:space="preserve">. Ова не </w:t>
-      </w:r>
-      <w:r>
-        <w:rPr>
-          <w:rFonts w:ascii="Aptos" w:hAnsi="Aptos"/>
-          <w:lang w:val="mk-MK"/>
-        </w:rPr>
-        <w:t>претставува</w:t>
-      </w:r>
-      <w:r>
-        <w:rPr>
-          <w:rFonts w:ascii="Aptos" w:hAnsi="Aptos"/>
-          <w:lang w:val="mk-MK"/>
-        </w:rPr>
-        <w:t xml:space="preserve"> целосна одбрана бидејќи многу апликации бараат специјални знаци, како што се текстуални области или API-ја за мобилни апликации.</w:t>
+        <w:t>). Ова не претставува целосна одбрана бидејќи многу апликации бараат специјални знаци, како што се текстуални области или API-ја за мобилни апликации.</w:t>
       </w:r>
     </w:p>
     <w:p>
@@ -9572,14 +9685,7 @@
           <w:lang w:val="mk-MK"/>
         </w:rPr>
         <w:lastRenderedPageBreak/>
-        <w:t>За сите преостанати динамички барања,</w:t>
-      </w:r>
-      <w:r>
-        <w:rPr>
-          <w:rFonts w:ascii="Aptos" w:hAnsi="Aptos"/>
-          <w:lang w:val="mk-MK"/>
-        </w:rPr>
-        <w:t xml:space="preserve"> </w:t>
+        <w:t xml:space="preserve">За сите преостанати динамички барања, </w:t>
       </w:r>
       <w:r>
         <w:rPr>
@@ -9599,21 +9705,7 @@
           <w:rFonts w:ascii="Aptos" w:hAnsi="Aptos"/>
           <w:lang w:val="mk-MK"/>
         </w:rPr>
-        <w:t xml:space="preserve"> (</w:t>
-      </w:r>
-      <w:r>
-        <w:rPr>
-          <w:rFonts w:ascii="Aptos" w:hAnsi="Aptos"/>
-          <w:lang w:val="mk-MK"/>
-        </w:rPr>
-        <w:t>SQL structures such as table names, column names, and so on cannot be escaped, and thus user-supplied structure names are dangerous</w:t>
-      </w:r>
-      <w:r>
-        <w:rPr>
-          <w:rFonts w:ascii="Aptos" w:hAnsi="Aptos"/>
-          <w:lang w:val="mk-MK"/>
-        </w:rPr>
-        <w:t>).</w:t>
+        <w:t xml:space="preserve"> (SQL structures such as table names, column names, and so on cannot be escaped, and thus user-supplied structure names are dangerous).</w:t>
       </w:r>
     </w:p>
     <w:p>
@@ -9634,42 +9726,7 @@
           <w:rFonts w:ascii="Aptos" w:hAnsi="Aptos"/>
           <w:lang w:val="mk-MK"/>
         </w:rPr>
-        <w:t>Ограничи го</w:t>
-      </w:r>
-      <w:r>
-        <w:rPr>
-          <w:rFonts w:ascii="Aptos" w:hAnsi="Aptos"/>
-          <w:lang w:val="mk-MK"/>
-        </w:rPr>
-        <w:t xml:space="preserve"> откривањето на податоци</w:t>
-      </w:r>
-      <w:r>
-        <w:rPr>
-          <w:rFonts w:ascii="Aptos" w:hAnsi="Aptos"/>
-          <w:lang w:val="mk-MK"/>
-        </w:rPr>
-        <w:t xml:space="preserve"> - </w:t>
-      </w:r>
-      <w:r>
-        <w:rPr>
-          <w:rFonts w:ascii="Aptos" w:hAnsi="Aptos"/>
-          <w:lang w:val="mk-MK"/>
-        </w:rPr>
-        <w:t>Користете контроли како LIMIT во SQL барања</w:t>
-      </w:r>
-      <w:r>
-        <w:rPr>
-          <w:rFonts w:ascii="Aptos" w:hAnsi="Aptos"/>
-          <w:lang w:val="mk-MK"/>
-        </w:rPr>
-        <w:t>та</w:t>
-      </w:r>
-      <w:r>
-        <w:rPr>
-          <w:rFonts w:ascii="Aptos" w:hAnsi="Aptos"/>
-          <w:lang w:val="mk-MK"/>
-        </w:rPr>
-        <w:t xml:space="preserve"> за да го минимизирате влијанието на успешната инјекција со спречување на масовно откривање на податоци.</w:t>
+        <w:t>Ограничи го откривањето на податоци - Користете контроли како LIMIT во SQL барањата за да го минимизирате влијанието на успешната инјекција со спречување на масовно откривање на податоци.</w:t>
       </w:r>
     </w:p>
     <w:p>
@@ -9678,7 +9735,6 @@
         <w:jc w:val="both"/>
         <w:rPr>
           <w:rFonts w:ascii="Aptos" w:hAnsi="Aptos"/>
-          <w:lang w:val="mk-MK"/>
         </w:rPr>
       </w:pPr>
       <w:bookmarkStart w:id="18" w:name="_Toc201764247"/>
@@ -9693,11 +9749,300 @@
     </w:p>
     <w:p>
       <w:pPr>
+        <w:rPr>
+          <w:rFonts w:ascii="Aptos" w:hAnsi="Aptos"/>
+          <w:lang w:val="mk-MK"/>
+        </w:rPr>
+      </w:pPr>
+      <w:r>
+        <w:rPr>
+          <w:rFonts w:ascii="Aptos" w:hAnsi="Aptos"/>
+          <w:lang w:val="mk-MK"/>
+        </w:rPr>
+        <w:t>Ранлива имплементација – Лоша пракса</w:t>
+      </w:r>
+    </w:p>
+    <w:p>
+      <w:pPr>
+        <w:rPr>
+          <w:rFonts w:ascii="Aptos" w:hAnsi="Aptos"/>
+        </w:rPr>
+      </w:pPr>
+      <w:r>
+        <w:rPr>
+          <w:rFonts w:ascii="Aptos" w:hAnsi="Aptos"/>
+        </w:rPr>
+        <w:drawing>
+          <wp:inline distT="0" distB="0" distL="0" distR="0" wp14:anchorId="6AD1CE64" wp14:editId="679B6EF7">
+            <wp:extent cx="5943600" cy="1967865"/>
+            <wp:effectExtent l="0" t="0" r="0" b="0"/>
+            <wp:docPr id="2052595890" name="Picture 1"/>
+            <wp:cNvGraphicFramePr>
+              <a:graphicFrameLocks xmlns:a="http://schemas.openxmlformats.org/drawingml/2006/main" noChangeAspect="1"/>
+            </wp:cNvGraphicFramePr>
+            <a:graphic xmlns:a="http://schemas.openxmlformats.org/drawingml/2006/main">
+              <a:graphicData uri="http://schemas.openxmlformats.org/drawingml/2006/picture">
+                <pic:pic xmlns:pic="http://schemas.openxmlformats.org/drawingml/2006/picture">
+                  <pic:nvPicPr>
+                    <pic:cNvPr id="2052595890" name=""/>
+                    <pic:cNvPicPr/>
+                  </pic:nvPicPr>
+                  <pic:blipFill>
+                    <a:blip r:embed="rId17"/>
+                    <a:stretch>
+                      <a:fillRect/>
+                    </a:stretch>
+                  </pic:blipFill>
+                  <pic:spPr>
+                    <a:xfrm>
+                      <a:off x="0" y="0"/>
+                      <a:ext cx="5943600" cy="1967865"/>
+                    </a:xfrm>
+                    <a:prstGeom prst="rect">
+                      <a:avLst/>
+                    </a:prstGeom>
+                  </pic:spPr>
+                </pic:pic>
+              </a:graphicData>
+            </a:graphic>
+          </wp:inline>
+        </w:drawing>
+      </w:r>
+    </w:p>
+    <w:p>
+      <w:pPr>
+        <w:rPr>
+          <w:rFonts w:ascii="Aptos" w:hAnsi="Aptos"/>
+          <w:lang w:val="mk-MK"/>
+        </w:rPr>
+      </w:pPr>
+      <w:r>
+        <w:rPr>
+          <w:rFonts w:ascii="Aptos" w:hAnsi="Aptos"/>
+          <w:lang w:val="mk-MK"/>
+        </w:rPr>
+        <w:t>Безбедната верзија</w:t>
+      </w:r>
+      <w:r>
+        <w:rPr>
+          <w:rFonts w:ascii="Aptos" w:hAnsi="Aptos"/>
+          <w:lang w:val="mk-MK"/>
+        </w:rPr>
+        <w:t xml:space="preserve"> прикажана на следната слика</w:t>
+      </w:r>
+      <w:r>
+        <w:rPr>
+          <w:rFonts w:ascii="Aptos" w:hAnsi="Aptos"/>
+          <w:lang w:val="mk-MK"/>
+        </w:rPr>
+        <w:t>:</w:t>
+      </w:r>
+    </w:p>
+    <w:p>
+      <w:pPr>
+        <w:pStyle w:val="ListParagraph"/>
+        <w:numPr>
+          <w:ilvl w:val="0"/>
+          <w:numId w:val="23"/>
+        </w:numPr>
+        <w:rPr>
+          <w:rFonts w:ascii="Aptos" w:hAnsi="Aptos"/>
+          <w:lang w:val="mk-MK"/>
+        </w:rPr>
+      </w:pPr>
+      <w:r>
+        <w:rPr>
+          <w:rFonts w:ascii="Aptos" w:hAnsi="Aptos"/>
+          <w:lang w:val="mk-MK"/>
+        </w:rPr>
+        <w:t xml:space="preserve">Го </w:t>
+      </w:r>
+      <w:r>
+        <w:rPr>
+          <w:rFonts w:ascii="Aptos" w:hAnsi="Aptos"/>
+          <w:lang w:val="mk-MK"/>
+        </w:rPr>
+        <w:t>валидира</w:t>
+      </w:r>
+      <w:r>
+        <w:rPr>
+          <w:rFonts w:ascii="Aptos" w:hAnsi="Aptos"/>
+          <w:lang w:val="mk-MK"/>
+        </w:rPr>
+        <w:t xml:space="preserve"> влезниот формат</w:t>
+      </w:r>
+      <w:r>
+        <w:rPr>
+          <w:rFonts w:ascii="Aptos" w:hAnsi="Aptos"/>
+          <w:lang w:val="mk-MK"/>
+        </w:rPr>
+        <w:t xml:space="preserve"> на сите корисници</w:t>
+      </w:r>
+    </w:p>
+    <w:p>
+      <w:pPr>
+        <w:pStyle w:val="ListParagraph"/>
+        <w:numPr>
+          <w:ilvl w:val="0"/>
+          <w:numId w:val="23"/>
+        </w:numPr>
+        <w:rPr>
+          <w:rFonts w:ascii="Aptos" w:hAnsi="Aptos"/>
+          <w:lang w:val="mk-MK"/>
+        </w:rPr>
+      </w:pPr>
+      <w:r>
+        <w:rPr>
+          <w:rFonts w:ascii="Aptos" w:hAnsi="Aptos"/>
+          <w:lang w:val="mk-MK"/>
+        </w:rPr>
+        <w:t>Има параметезирани прашања така што г</w:t>
+      </w:r>
+      <w:r>
+        <w:rPr>
+          <w:rFonts w:ascii="Aptos" w:hAnsi="Aptos"/>
+          <w:lang w:val="mk-MK"/>
+        </w:rPr>
+        <w:t xml:space="preserve">о користи вградениот </w:t>
+      </w:r>
+      <w:r>
+        <w:rPr>
+          <w:rFonts w:ascii="Aptos" w:hAnsi="Aptos"/>
+        </w:rPr>
+        <w:t xml:space="preserve">query builder </w:t>
+      </w:r>
+      <w:r>
+        <w:rPr>
+          <w:rFonts w:ascii="Aptos" w:hAnsi="Aptos"/>
+          <w:lang w:val="mk-MK"/>
+        </w:rPr>
+        <w:t xml:space="preserve">на Laravel </w:t>
+      </w:r>
+      <w:r>
+        <w:rPr>
+          <w:rFonts w:ascii="Aptos" w:hAnsi="Aptos"/>
+          <w:lang w:val="mk-MK"/>
+        </w:rPr>
+        <w:t xml:space="preserve">наместо </w:t>
+      </w:r>
+      <w:r>
+        <w:rPr>
+          <w:rFonts w:ascii="Aptos" w:hAnsi="Aptos"/>
+        </w:rPr>
+        <w:t>raw SQL</w:t>
+      </w:r>
+      <w:r>
+        <w:rPr>
+          <w:rFonts w:ascii="Aptos" w:hAnsi="Aptos"/>
+          <w:lang w:val="mk-MK"/>
+        </w:rPr>
+        <w:t xml:space="preserve"> (пример </w:t>
+      </w:r>
+      <w:r>
+        <w:rPr>
+          <w:rFonts w:ascii="Aptos" w:hAnsi="Aptos"/>
+          <w:lang w:val="mk-MK"/>
+        </w:rPr>
+        <w:t>' OR '1'='1</w:t>
+      </w:r>
+      <w:r>
+        <w:rPr>
+          <w:rFonts w:ascii="Aptos" w:hAnsi="Aptos"/>
+          <w:lang w:val="mk-MK"/>
+        </w:rPr>
+        <w:t>)</w:t>
+      </w:r>
+    </w:p>
+    <w:p>
+      <w:pPr>
+        <w:pStyle w:val="ListParagraph"/>
+        <w:numPr>
+          <w:ilvl w:val="0"/>
+          <w:numId w:val="23"/>
+        </w:numPr>
+        <w:rPr>
+          <w:rFonts w:ascii="Aptos" w:hAnsi="Aptos"/>
+          <w:lang w:val="mk-MK"/>
+        </w:rPr>
+      </w:pPr>
+      <w:r>
+        <w:rPr>
+          <w:rFonts w:ascii="Aptos" w:hAnsi="Aptos"/>
+          <w:lang w:val="mk-MK"/>
+        </w:rPr>
+        <w:t xml:space="preserve">Го </w:t>
+      </w:r>
+      <w:r>
+        <w:rPr>
+          <w:rFonts w:ascii="Aptos" w:hAnsi="Aptos"/>
+          <w:lang w:val="mk-MK"/>
+        </w:rPr>
+        <w:t>има</w:t>
+      </w:r>
+      <w:r>
+        <w:rPr>
+          <w:rFonts w:ascii="Aptos" w:hAnsi="Aptos"/>
+          <w:lang w:val="mk-MK"/>
+        </w:rPr>
+        <w:t xml:space="preserve"> истото корисничко искуство, но со соодветна безбедност</w:t>
+      </w:r>
+    </w:p>
+    <w:p>
+      <w:pPr>
+        <w:rPr>
+          <w:rFonts w:ascii="Aptos" w:hAnsi="Aptos"/>
+          <w:lang w:val="mk-MK"/>
+        </w:rPr>
+      </w:pPr>
+      <w:r>
+        <w:rPr>
+          <w:rFonts w:ascii="Aptos" w:hAnsi="Aptos"/>
+        </w:rPr>
+        <w:drawing>
+          <wp:inline distT="0" distB="0" distL="0" distR="0" wp14:anchorId="703CAF7D" wp14:editId="632534E9">
+            <wp:extent cx="5227773" cy="2499577"/>
+            <wp:effectExtent l="0" t="0" r="0" b="0"/>
+            <wp:docPr id="736475022" name="Picture 1"/>
+            <wp:cNvGraphicFramePr>
+              <a:graphicFrameLocks xmlns:a="http://schemas.openxmlformats.org/drawingml/2006/main" noChangeAspect="1"/>
+            </wp:cNvGraphicFramePr>
+            <a:graphic xmlns:a="http://schemas.openxmlformats.org/drawingml/2006/main">
+              <a:graphicData uri="http://schemas.openxmlformats.org/drawingml/2006/picture">
+                <pic:pic xmlns:pic="http://schemas.openxmlformats.org/drawingml/2006/picture">
+                  <pic:nvPicPr>
+                    <pic:cNvPr id="736475022" name=""/>
+                    <pic:cNvPicPr/>
+                  </pic:nvPicPr>
+                  <pic:blipFill>
+                    <a:blip r:embed="rId18"/>
+                    <a:stretch>
+                      <a:fillRect/>
+                    </a:stretch>
+                  </pic:blipFill>
+                  <pic:spPr>
+                    <a:xfrm>
+                      <a:off x="0" y="0"/>
+                      <a:ext cx="5227773" cy="2499577"/>
+                    </a:xfrm>
+                    <a:prstGeom prst="rect">
+                      <a:avLst/>
+                    </a:prstGeom>
+                  </pic:spPr>
+                </pic:pic>
+              </a:graphicData>
+            </a:graphic>
+          </wp:inline>
+        </w:drawing>
+      </w:r>
+      <w:bookmarkStart w:id="19" w:name="_Toc201764248"/>
+    </w:p>
+    <w:p>
+      <w:pPr>
         <w:pStyle w:val="Heading2"/>
         <w:jc w:val="both"/>
       </w:pPr>
-      <w:bookmarkStart w:id="19" w:name="_Toc201764248"/>
-      <w:r>
+      <w:r>
+        <w:lastRenderedPageBreak/>
         <w:t>A04:2021-Insecure Design</w:t>
       </w:r>
       <w:bookmarkEnd w:id="19"/>
@@ -9715,91 +10060,14 @@
           <w:rFonts w:ascii="Aptos" w:hAnsi="Aptos"/>
           <w:lang w:val="mk-MK"/>
         </w:rPr>
-        <w:t xml:space="preserve">Небезбедниот дизајн е широка категорија </w:t>
-      </w:r>
-      <w:r>
-        <w:rPr>
-          <w:rFonts w:ascii="Aptos" w:hAnsi="Aptos"/>
-          <w:lang w:val="mk-MK"/>
-        </w:rPr>
-        <w:t xml:space="preserve">од </w:t>
-      </w:r>
-      <w:r>
-        <w:rPr>
-          <w:rFonts w:ascii="Aptos" w:hAnsi="Aptos"/>
-          <w:lang w:val="mk-MK"/>
-        </w:rPr>
-        <w:t xml:space="preserve">различни слабости, изразени како „дизајн на </w:t>
-      </w:r>
-      <w:r>
-        <w:rPr>
-          <w:rFonts w:ascii="Aptos" w:hAnsi="Aptos"/>
-          <w:lang w:val="mk-MK"/>
-        </w:rPr>
-        <w:t>проверка</w:t>
-      </w:r>
-      <w:r>
-        <w:rPr>
-          <w:rFonts w:ascii="Aptos" w:hAnsi="Aptos"/>
-          <w:lang w:val="mk-MK"/>
-        </w:rPr>
-        <w:t xml:space="preserve"> што </w:t>
-      </w:r>
-      <w:r>
-        <w:rPr>
-          <w:rFonts w:ascii="Aptos" w:hAnsi="Aptos"/>
-          <w:lang w:val="mk-MK"/>
-        </w:rPr>
-        <w:t>не се спроведени</w:t>
-      </w:r>
-      <w:r>
-        <w:rPr>
-          <w:rFonts w:ascii="Aptos" w:hAnsi="Aptos"/>
-          <w:lang w:val="mk-MK"/>
-        </w:rPr>
-        <w:t xml:space="preserve"> или неефикасн</w:t>
-      </w:r>
-      <w:r>
-        <w:rPr>
-          <w:rFonts w:ascii="Aptos" w:hAnsi="Aptos"/>
-          <w:lang w:val="mk-MK"/>
-        </w:rPr>
-        <w:t>и</w:t>
-      </w:r>
-      <w:r>
-        <w:rPr>
-          <w:rFonts w:ascii="Aptos" w:hAnsi="Aptos"/>
-          <w:lang w:val="mk-MK"/>
-        </w:rPr>
-        <w:t>“</w:t>
-      </w:r>
-      <w:r>
-        <w:rPr>
-          <w:rFonts w:ascii="Aptos" w:hAnsi="Aptos"/>
-          <w:lang w:val="mk-MK"/>
-        </w:rPr>
-        <w:t xml:space="preserve"> (</w:t>
-      </w:r>
-      <w:r>
-        <w:rPr>
-          <w:rFonts w:ascii="Aptos" w:hAnsi="Aptos"/>
-          <w:lang w:val="mk-MK"/>
-        </w:rPr>
-        <w:t>missing or ineffective control design</w:t>
-      </w:r>
-      <w:r>
-        <w:rPr>
-          <w:rFonts w:ascii="Aptos" w:hAnsi="Aptos"/>
-          <w:lang w:val="mk-MK"/>
-        </w:rPr>
-        <w:t>)</w:t>
-      </w:r>
-      <w:r>
-        <w:rPr>
-          <w:rFonts w:ascii="Aptos" w:hAnsi="Aptos"/>
-          <w:lang w:val="mk-MK"/>
-        </w:rPr>
-        <w:t xml:space="preserve">. Клучно е да се разбере дека небезбедниот дизајн е различен од небезбедната имплементација. Иако добро дизајнираниот систем сè уште може да </w:t>
+        <w:t>Небезбеден дизајн се однесува на безбедносни слабости што произлегуваат од архитектонски или дизајнерски недостатоци, а не од грешки во имплементацијата</w:t>
+      </w:r>
+      <w:r>
+        <w:rPr>
+          <w:rFonts w:ascii="Aptos" w:hAnsi="Aptos"/>
+          <w:lang w:val="mk-MK"/>
+        </w:rPr>
+        <w:t xml:space="preserve">. Иако добро дизајнираниот систем сè уште може да </w:t>
       </w:r>
       <w:r>
         <w:rPr>
@@ -9869,98 +10137,7 @@
           <w:rFonts w:ascii="Aptos" w:hAnsi="Aptos"/>
           <w:lang w:val="mk-MK"/>
         </w:rPr>
-        <w:t>Управување со барања и ресурси</w:t>
-      </w:r>
-      <w:r>
-        <w:rPr>
-          <w:rFonts w:ascii="Aptos" w:hAnsi="Aptos"/>
-          <w:lang w:val="mk-MK"/>
-        </w:rPr>
-        <w:t xml:space="preserve"> - </w:t>
-      </w:r>
-      <w:r>
-        <w:rPr>
-          <w:rFonts w:ascii="Aptos" w:hAnsi="Aptos"/>
-          <w:lang w:val="mk-MK"/>
-        </w:rPr>
-        <w:t xml:space="preserve">Оваа фаза вклучува темелно собирање и преговарање </w:t>
-      </w:r>
-      <w:r>
-        <w:rPr>
-          <w:rFonts w:ascii="Aptos" w:hAnsi="Aptos"/>
-          <w:lang w:val="mk-MK"/>
-        </w:rPr>
-        <w:t>н</w:t>
-      </w:r>
-      <w:r>
-        <w:rPr>
-          <w:rFonts w:ascii="Aptos" w:hAnsi="Aptos"/>
-          <w:lang w:val="mk-MK"/>
-        </w:rPr>
-        <w:t xml:space="preserve">а </w:t>
-      </w:r>
-      <w:r>
-        <w:rPr>
-          <w:rFonts w:ascii="Aptos" w:hAnsi="Aptos"/>
-          <w:lang w:val="mk-MK"/>
-        </w:rPr>
-        <w:t>бизнис</w:t>
-      </w:r>
-      <w:r>
-        <w:rPr>
-          <w:rFonts w:ascii="Aptos" w:hAnsi="Aptos"/>
-          <w:lang w:val="mk-MK"/>
-        </w:rPr>
-        <w:t xml:space="preserve"> барања</w:t>
-      </w:r>
-      <w:r>
-        <w:rPr>
-          <w:rFonts w:ascii="Aptos" w:hAnsi="Aptos"/>
-          <w:lang w:val="mk-MK"/>
-        </w:rPr>
-        <w:t>та</w:t>
-      </w:r>
-      <w:r>
-        <w:rPr>
-          <w:rFonts w:ascii="Aptos" w:hAnsi="Aptos"/>
-          <w:lang w:val="mk-MK"/>
-        </w:rPr>
-        <w:t>, вклучувајќи ги потребите за заштита на доверливоста на податоците, интегритетот, достапноста и автентичноста. Мора да се состават технички безбедносни барања</w:t>
-      </w:r>
-      <w:r>
-        <w:rPr>
-          <w:rFonts w:ascii="Aptos" w:hAnsi="Aptos"/>
-          <w:lang w:val="mk-MK"/>
-        </w:rPr>
-        <w:t xml:space="preserve"> -</w:t>
-      </w:r>
-      <w:r>
-        <w:rPr>
-          <w:rFonts w:ascii="Aptos" w:hAnsi="Aptos"/>
-          <w:lang w:val="mk-MK"/>
-        </w:rPr>
-        <w:t xml:space="preserve"> функционални и нефункционални, и треба да се планира и преговара соодветен буџет за сите безбедносни активности во текот на фазите на дизајнирање, градење</w:t>
-      </w:r>
-      <w:r>
-        <w:rPr>
-          <w:rFonts w:ascii="Aptos" w:hAnsi="Aptos"/>
-          <w:lang w:val="mk-MK"/>
-        </w:rPr>
-        <w:t xml:space="preserve">  и </w:t>
-      </w:r>
-      <w:r>
-        <w:rPr>
-          <w:rFonts w:ascii="Aptos" w:hAnsi="Aptos"/>
-          <w:lang w:val="mk-MK"/>
-        </w:rPr>
-        <w:t>тестирање</w:t>
-      </w:r>
-      <w:r>
-        <w:rPr>
-          <w:rFonts w:ascii="Aptos" w:hAnsi="Aptos"/>
-          <w:lang w:val="mk-MK"/>
-        </w:rPr>
-        <w:t>.</w:t>
+        <w:t>Управување со барања и ресурси - Оваа фаза вклучува темелно собирање и преговарање на бизнис барањата, вклучувајќи ги потребите за заштита на доверливоста на податоците, интегритетот, достапноста и автентичноста. Мора да се состават технички безбедносни барања - функционални и нефункционални, и треба да се планира и преговара соодветен буџет за сите безбедносни активности во текот на фазите на дизајнирање, градење  и тестирање.</w:t>
       </w:r>
     </w:p>
     <w:p>
@@ -9981,21 +10158,7 @@
           <w:rFonts w:ascii="Aptos" w:hAnsi="Aptos"/>
           <w:lang w:val="mk-MK"/>
         </w:rPr>
-        <w:t>Безбеден дизајн</w:t>
-      </w:r>
-      <w:r>
-        <w:rPr>
-          <w:rFonts w:ascii="Aptos" w:hAnsi="Aptos"/>
-          <w:lang w:val="mk-MK"/>
-        </w:rPr>
-        <w:t xml:space="preserve"> - </w:t>
-      </w:r>
-      <w:r>
-        <w:rPr>
-          <w:rFonts w:ascii="Aptos" w:hAnsi="Aptos"/>
-          <w:lang w:val="mk-MK"/>
-        </w:rPr>
-        <w:t xml:space="preserve">култура и методологија која постојано ги оценува заканите и обезбедува робустен дизајн и тестирање на кодот против познати методи на напад. Ова вклучува интегрирање на моделирање на закани во процесите на развој, прецизно дефинирање на точни и неуспешни состојби во корисничките приказни и темелно анализирање на претпоставките и условите. Документацијата на овие наоди во корисничките приказни е од суштинско значење, заедно со учење од минатите грешки и поттикнување подобрувања. </w:t>
+        <w:t xml:space="preserve">Безбеден дизајн - култура и методологија која постојано ги оценува заканите и обезбедува робустен дизајн и тестирање на кодот против познати методи на напад. Ова вклучува интегрирање на моделирање на закани во процесите на развој, прецизно дефинирање на точни и неуспешни состојби во корисничките приказни и темелно анализирање на претпоставките и условите. Документацијата на овие наоди во корисничките приказни е од суштинско значење, заедно со учење од минатите грешки и поттикнување подобрувања. </w:t>
       </w:r>
     </w:p>
     <w:p>
@@ -10016,21 +10179,7 @@
           <w:rFonts w:ascii="Aptos" w:hAnsi="Aptos"/>
           <w:lang w:val="mk-MK"/>
         </w:rPr>
-        <w:t xml:space="preserve">Безбеден животен циклус на развој (SDLC) </w:t>
-      </w:r>
-      <w:r>
-        <w:rPr>
-          <w:rFonts w:ascii="Aptos" w:hAnsi="Aptos"/>
-          <w:lang w:val="mk-MK"/>
-        </w:rPr>
-        <w:t>-</w:t>
-      </w:r>
-      <w:r>
-        <w:rPr>
-          <w:rFonts w:ascii="Aptos" w:hAnsi="Aptos"/>
-          <w:lang w:val="mk-MK"/>
-        </w:rPr>
-        <w:t xml:space="preserve"> фундаментален за безбеден софтвер. Ова вклучува искористување на безбедни шеми на дизајн, методологии за „поплочен пат“ (претходно одобрени, безбедни патеки), безбедни библиотеки на компоненти и соодветни алатки. Ангажирањето на специјалисти за безбедност од почетокот на проектот до одржувањето е од </w:t>
+        <w:t xml:space="preserve">Безбеден животен циклус на развој (SDLC) - фундаментален за безбеден софтвер. Ова вклучува искористување на безбедни шеми на дизајн, методологии за „поплочен пат“ (претходно одобрени, безбедни патеки), безбедни библиотеки на компоненти и соодветни алатки. Ангажирањето на специјалисти за безбедност од почетокот на проектот до одржувањето е од </w:t>
       </w:r>
       <w:r>
         <w:rPr>
@@ -10044,15 +10193,7 @@
           <w:rFonts w:ascii="Aptos" w:hAnsi="Aptos"/>
           <w:lang w:val="mk-MK"/>
         </w:rPr>
-        <w:t xml:space="preserve"> значење. Рамки како OWASP </w:t>
-      </w:r>
-      <w:r>
-        <w:rPr>
-          <w:rFonts w:ascii="Aptos" w:hAnsi="Aptos"/>
-          <w:lang w:val="mk-MK"/>
-        </w:rPr>
-        <w:lastRenderedPageBreak/>
-        <w:t>Software Assurance Maturity Model (SAMM) можат да помогнат во структурирањето на овие напори за безбеден развој.</w:t>
+        <w:t xml:space="preserve"> значење. Рамки како OWASP Software Assurance Maturity Model (SAMM) можат да помогнат во структурирањето на овие напори за безбеден развој.</w:t>
       </w:r>
     </w:p>
     <w:p>
@@ -10203,6 +10344,7 @@
           <w:rFonts w:ascii="Aptos" w:hAnsi="Aptos"/>
           <w:lang w:val="mk-MK"/>
         </w:rPr>
+        <w:lastRenderedPageBreak/>
         <w:t>Интегрирајте проверки на веродостојноста на секое ниво од вашата апликација</w:t>
       </w:r>
     </w:p>
@@ -10273,12 +10415,14 @@
       <w:pPr>
         <w:pStyle w:val="Heading3"/>
         <w:rPr>
+          <w:rFonts w:ascii="Aptos" w:hAnsi="Aptos"/>
           <w:lang w:val="mk-MK"/>
         </w:rPr>
       </w:pPr>
       <w:bookmarkStart w:id="21" w:name="_Toc201764250"/>
       <w:r>
         <w:rPr>
+          <w:rFonts w:ascii="Aptos" w:hAnsi="Aptos"/>
           <w:lang w:val="mk-MK"/>
         </w:rPr>
         <w:t>Пример</w:t>
@@ -10326,14 +10470,7 @@
           <w:rFonts w:ascii="Aptos" w:hAnsi="Aptos"/>
           <w:lang w:val="mk-MK"/>
         </w:rPr>
-        <w:t>н</w:t>
-      </w:r>
-      <w:r>
-        <w:rPr>
-          <w:rFonts w:ascii="Aptos" w:hAnsi="Aptos"/>
-          <w:lang w:val="mk-MK"/>
-        </w:rPr>
-        <w:t xml:space="preserve">едостаток на соодветно зајакнување на безбедноста низ </w:t>
+        <w:t xml:space="preserve">недостаток на соодветно зајакнување на безбедноста низ </w:t>
       </w:r>
       <w:r>
         <w:rPr>
@@ -10347,21 +10484,7 @@
           <w:rFonts w:ascii="Aptos" w:hAnsi="Aptos"/>
           <w:lang w:val="mk-MK"/>
         </w:rPr>
-        <w:t>дел од стекот на апликацијата</w:t>
-      </w:r>
-      <w:r>
-        <w:rPr>
-          <w:rFonts w:ascii="Aptos" w:hAnsi="Aptos"/>
-          <w:lang w:val="mk-MK"/>
-        </w:rPr>
-        <w:t xml:space="preserve"> </w:t>
-      </w:r>
-      <w:r>
-        <w:rPr>
-          <w:rFonts w:ascii="Aptos" w:hAnsi="Aptos"/>
-          <w:lang w:val="mk-MK"/>
-        </w:rPr>
-        <w:t xml:space="preserve">или погрешно конфигурирани дозволи, особено во услугите во облак. Ова исто така вклучува овозможување на непотребни функции, користење на стандардни сметки и лозинки или ако пораките за грешки откриваат чувствителни информации. Понатаму, апликациите со застарени безбедносни функции по надградбата, небезбедни поставки во нивните основни </w:t>
+        <w:t xml:space="preserve">дел од стекот на апликацијата или погрешно конфигурирани дозволи, особено во услугите во облак. Ова исто така вклучува овозможување на непотребни функции, користење на стандардни сметки и лозинки или ако пораките за грешки откриваат чувствителни информации. Понатаму, апликациите со застарени безбедносни функции по надградбата, небезбедни поставки во нивните основни </w:t>
       </w:r>
       <w:r>
         <w:rPr>
@@ -10435,7 +10558,6 @@
           <w:rFonts w:ascii="Aptos" w:hAnsi="Aptos"/>
           <w:lang w:val="mk-MK"/>
         </w:rPr>
-        <w:lastRenderedPageBreak/>
         <w:t>Одржувајте минимална платформа: Инсталирајте само основни функции, компоненти и документација. Отстранете или избегнувајте инсталирање на неискористени функции и рамки за да ја намалите површината на нападот.</w:t>
       </w:r>
     </w:p>
@@ -10520,6 +10642,7 @@
           <w:rFonts w:ascii="Aptos" w:hAnsi="Aptos"/>
           <w:lang w:val="mk-MK"/>
         </w:rPr>
+        <w:lastRenderedPageBreak/>
         <w:t>Автоматизирајте ја верификацијата на конфигурацијата: Воспоставете автоматизиран процес за редовно потврдување на ефикасноста на конфигурациите и поставките во сите средини.</w:t>
       </w:r>
     </w:p>
@@ -10533,7 +10656,7 @@
       </w:pPr>
     </w:p>
     <w:sectPr>
-      <w:footerReference w:type="default" r:id="rId17"/>
+      <w:footerReference w:type="default" r:id="rId19"/>
       <w:pgSz w:w="12240" w:h="15840"/>
       <w:pgMar w:top="1440" w:right="1440" w:bottom="1440" w:left="1440" w:header="720" w:footer="720" w:gutter="0"/>
       <w:cols w:space="720"/>
@@ -11334,7 +11457,7 @@
   <w:abstractNum w:abstractNumId="6" w15:restartNumberingAfterBreak="0">
     <w:nsid w:val="20E0794E"/>
     <w:multiLevelType w:val="hybridMultilevel"/>
-    <w:tmpl w:val="0944D770"/>
+    <w:tmpl w:val="EF18F16E"/>
     <w:lvl w:ilvl="0" w:tplc="0409000F">
       <w:start w:val="1"/>
       <w:numFmt w:val="decimal"/>
@@ -11870,6 +11993,95 @@
     </w:lvl>
   </w:abstractNum>
   <w:abstractNum w:abstractNumId="11" w15:restartNumberingAfterBreak="0">
+    <w:nsid w:val="38F01661"/>
+    <w:multiLevelType w:val="hybridMultilevel"/>
+    <w:tmpl w:val="63CCE2EC"/>
+    <w:lvl w:ilvl="0" w:tplc="04090001">
+      <w:start w:val="1"/>
+      <w:numFmt w:val="bullet"/>
+      <w:lvlText w:val=""/>
+      <w:lvlJc w:val="left"/>
+      <w:pPr>
+        <w:ind w:left="360" w:hanging="360"/>
+      </w:pPr>
+      <w:rPr>
+        <w:rFonts w:ascii="Symbol" w:hAnsi="Symbol" w:hint="default"/>
+      </w:rPr>
+    </w:lvl>
+    <w:lvl w:ilvl="1" w:tplc="FFFFFFFF" w:tentative="1">
+      <w:start w:val="1"/>
+      <w:numFmt w:val="lowerLetter"/>
+      <w:lvlText w:val="%2."/>
+      <w:lvlJc w:val="left"/>
+      <w:pPr>
+        <w:ind w:left="1080" w:hanging="360"/>
+      </w:pPr>
+    </w:lvl>
+    <w:lvl w:ilvl="2" w:tplc="FFFFFFFF" w:tentative="1">
+      <w:start w:val="1"/>
+      <w:numFmt w:val="lowerRoman"/>
+      <w:lvlText w:val="%3."/>
+      <w:lvlJc w:val="right"/>
+      <w:pPr>
+        <w:ind w:left="1800" w:hanging="180"/>
+      </w:pPr>
+    </w:lvl>
+    <w:lvl w:ilvl="3" w:tplc="FFFFFFFF" w:tentative="1">
+      <w:start w:val="1"/>
+      <w:numFmt w:val="decimal"/>
+      <w:lvlText w:val="%4."/>
+      <w:lvlJc w:val="left"/>
+      <w:pPr>
+        <w:ind w:left="2520" w:hanging="360"/>
+      </w:pPr>
+    </w:lvl>
+    <w:lvl w:ilvl="4" w:tplc="FFFFFFFF" w:tentative="1">
+      <w:start w:val="1"/>
+      <w:numFmt w:val="lowerLetter"/>
+      <w:lvlText w:val="%5."/>
+      <w:lvlJc w:val="left"/>
+      <w:pPr>
+        <w:ind w:left="3240" w:hanging="360"/>
+      </w:pPr>
+    </w:lvl>
+    <w:lvl w:ilvl="5" w:tplc="FFFFFFFF" w:tentative="1">
+      <w:start w:val="1"/>
+      <w:numFmt w:val="lowerRoman"/>
+      <w:lvlText w:val="%6."/>
+      <w:lvlJc w:val="right"/>
+      <w:pPr>
+        <w:ind w:left="3960" w:hanging="180"/>
+      </w:pPr>
+    </w:lvl>
+    <w:lvl w:ilvl="6" w:tplc="FFFFFFFF" w:tentative="1">
+      <w:start w:val="1"/>
+      <w:numFmt w:val="decimal"/>
+      <w:lvlText w:val="%7."/>
+      <w:lvlJc w:val="left"/>
+      <w:pPr>
+        <w:ind w:left="4680" w:hanging="360"/>
+      </w:pPr>
+    </w:lvl>
+    <w:lvl w:ilvl="7" w:tplc="FFFFFFFF" w:tentative="1">
+      <w:start w:val="1"/>
+      <w:numFmt w:val="lowerLetter"/>
+      <w:lvlText w:val="%8."/>
+      <w:lvlJc w:val="left"/>
+      <w:pPr>
+        <w:ind w:left="5400" w:hanging="360"/>
+      </w:pPr>
+    </w:lvl>
+    <w:lvl w:ilvl="8" w:tplc="FFFFFFFF" w:tentative="1">
+      <w:start w:val="1"/>
+      <w:numFmt w:val="lowerRoman"/>
+      <w:lvlText w:val="%9."/>
+      <w:lvlJc w:val="right"/>
+      <w:pPr>
+        <w:ind w:left="6120" w:hanging="180"/>
+      </w:pPr>
+    </w:lvl>
+  </w:abstractNum>
+  <w:abstractNum w:abstractNumId="12" w15:restartNumberingAfterBreak="0">
     <w:nsid w:val="39C87CF5"/>
     <w:multiLevelType w:val="hybridMultilevel"/>
     <w:tmpl w:val="47307B18"/>
@@ -11955,7 +12167,7 @@
       </w:pPr>
     </w:lvl>
   </w:abstractNum>
-  <w:abstractNum w:abstractNumId="12" w15:restartNumberingAfterBreak="0">
+  <w:abstractNum w:abstractNumId="13" w15:restartNumberingAfterBreak="0">
     <w:nsid w:val="3BDC1532"/>
     <w:multiLevelType w:val="hybridMultilevel"/>
     <w:tmpl w:val="935496F2"/>
@@ -12068,7 +12280,7 @@
       </w:rPr>
     </w:lvl>
   </w:abstractNum>
-  <w:abstractNum w:abstractNumId="13" w15:restartNumberingAfterBreak="0">
+  <w:abstractNum w:abstractNumId="14" w15:restartNumberingAfterBreak="0">
     <w:nsid w:val="3C024F26"/>
     <w:multiLevelType w:val="hybridMultilevel"/>
     <w:tmpl w:val="76C6F0C2"/>
@@ -12181,7 +12393,7 @@
       </w:rPr>
     </w:lvl>
   </w:abstractNum>
-  <w:abstractNum w:abstractNumId="14" w15:restartNumberingAfterBreak="0">
+  <w:abstractNum w:abstractNumId="15" w15:restartNumberingAfterBreak="0">
     <w:nsid w:val="46CF2ABD"/>
     <w:multiLevelType w:val="hybridMultilevel"/>
     <w:tmpl w:val="BD6C8658"/>
@@ -12294,7 +12506,7 @@
       </w:rPr>
     </w:lvl>
   </w:abstractNum>
-  <w:abstractNum w:abstractNumId="15" w15:restartNumberingAfterBreak="0">
+  <w:abstractNum w:abstractNumId="16" w15:restartNumberingAfterBreak="0">
     <w:nsid w:val="494E6B48"/>
     <w:multiLevelType w:val="hybridMultilevel"/>
     <w:tmpl w:val="CBB0DB08"/>
@@ -12407,7 +12619,7 @@
       </w:rPr>
     </w:lvl>
   </w:abstractNum>
-  <w:abstractNum w:abstractNumId="16" w15:restartNumberingAfterBreak="0">
+  <w:abstractNum w:abstractNumId="17" w15:restartNumberingAfterBreak="0">
     <w:nsid w:val="50E061AB"/>
     <w:multiLevelType w:val="hybridMultilevel"/>
     <w:tmpl w:val="34B8E184"/>
@@ -12520,7 +12732,7 @@
       </w:rPr>
     </w:lvl>
   </w:abstractNum>
-  <w:abstractNum w:abstractNumId="17" w15:restartNumberingAfterBreak="0">
+  <w:abstractNum w:abstractNumId="18" w15:restartNumberingAfterBreak="0">
     <w:nsid w:val="531171FE"/>
     <w:multiLevelType w:val="hybridMultilevel"/>
     <w:tmpl w:val="F3B86282"/>
@@ -12632,7 +12844,7 @@
       </w:rPr>
     </w:lvl>
   </w:abstractNum>
-  <w:abstractNum w:abstractNumId="18" w15:restartNumberingAfterBreak="0">
+  <w:abstractNum w:abstractNumId="19" w15:restartNumberingAfterBreak="0">
     <w:nsid w:val="611A724B"/>
     <w:multiLevelType w:val="hybridMultilevel"/>
     <w:tmpl w:val="00F28496"/>
@@ -12718,7 +12930,7 @@
       </w:pPr>
     </w:lvl>
   </w:abstractNum>
-  <w:abstractNum w:abstractNumId="19" w15:restartNumberingAfterBreak="0">
+  <w:abstractNum w:abstractNumId="20" w15:restartNumberingAfterBreak="0">
     <w:nsid w:val="66F21D0C"/>
     <w:multiLevelType w:val="hybridMultilevel"/>
     <w:tmpl w:val="FEDCC37A"/>
@@ -12830,7 +13042,7 @@
       </w:rPr>
     </w:lvl>
   </w:abstractNum>
-  <w:abstractNum w:abstractNumId="20" w15:restartNumberingAfterBreak="0">
+  <w:abstractNum w:abstractNumId="21" w15:restartNumberingAfterBreak="0">
     <w:nsid w:val="71C42F75"/>
     <w:multiLevelType w:val="hybridMultilevel"/>
     <w:tmpl w:val="93F25796"/>
@@ -12941,6 +13153,95 @@
       <w:rPr>
         <w:rFonts w:ascii="Wingdings" w:hAnsi="Wingdings" w:hint="default"/>
       </w:rPr>
+    </w:lvl>
+  </w:abstractNum>
+  <w:abstractNum w:abstractNumId="22" w15:restartNumberingAfterBreak="0">
+    <w:nsid w:val="7A7F3429"/>
+    <w:multiLevelType w:val="hybridMultilevel"/>
+    <w:tmpl w:val="3660883A"/>
+    <w:lvl w:ilvl="0" w:tplc="0409000F">
+      <w:start w:val="1"/>
+      <w:numFmt w:val="decimal"/>
+      <w:lvlText w:val="%1."/>
+      <w:lvlJc w:val="left"/>
+      <w:pPr>
+        <w:ind w:left="720" w:hanging="360"/>
+      </w:pPr>
+      <w:rPr>
+        <w:rFonts w:hint="default"/>
+      </w:rPr>
+    </w:lvl>
+    <w:lvl w:ilvl="1" w:tplc="04090019" w:tentative="1">
+      <w:start w:val="1"/>
+      <w:numFmt w:val="lowerLetter"/>
+      <w:lvlText w:val="%2."/>
+      <w:lvlJc w:val="left"/>
+      <w:pPr>
+        <w:ind w:left="1440" w:hanging="360"/>
+      </w:pPr>
+    </w:lvl>
+    <w:lvl w:ilvl="2" w:tplc="0409001B" w:tentative="1">
+      <w:start w:val="1"/>
+      <w:numFmt w:val="lowerRoman"/>
+      <w:lvlText w:val="%3."/>
+      <w:lvlJc w:val="right"/>
+      <w:pPr>
+        <w:ind w:left="2160" w:hanging="180"/>
+      </w:pPr>
+    </w:lvl>
+    <w:lvl w:ilvl="3" w:tplc="0409000F" w:tentative="1">
+      <w:start w:val="1"/>
+      <w:numFmt w:val="decimal"/>
+      <w:lvlText w:val="%4."/>
+      <w:lvlJc w:val="left"/>
+      <w:pPr>
+        <w:ind w:left="2880" w:hanging="360"/>
+      </w:pPr>
+    </w:lvl>
+    <w:lvl w:ilvl="4" w:tplc="04090019" w:tentative="1">
+      <w:start w:val="1"/>
+      <w:numFmt w:val="lowerLetter"/>
+      <w:lvlText w:val="%5."/>
+      <w:lvlJc w:val="left"/>
+      <w:pPr>
+        <w:ind w:left="3600" w:hanging="360"/>
+      </w:pPr>
+    </w:lvl>
+    <w:lvl w:ilvl="5" w:tplc="0409001B" w:tentative="1">
+      <w:start w:val="1"/>
+      <w:numFmt w:val="lowerRoman"/>
+      <w:lvlText w:val="%6."/>
+      <w:lvlJc w:val="right"/>
+      <w:pPr>
+        <w:ind w:left="4320" w:hanging="180"/>
+      </w:pPr>
+    </w:lvl>
+    <w:lvl w:ilvl="6" w:tplc="0409000F" w:tentative="1">
+      <w:start w:val="1"/>
+      <w:numFmt w:val="decimal"/>
+      <w:lvlText w:val="%7."/>
+      <w:lvlJc w:val="left"/>
+      <w:pPr>
+        <w:ind w:left="5040" w:hanging="360"/>
+      </w:pPr>
+    </w:lvl>
+    <w:lvl w:ilvl="7" w:tplc="04090019" w:tentative="1">
+      <w:start w:val="1"/>
+      <w:numFmt w:val="lowerLetter"/>
+      <w:lvlText w:val="%8."/>
+      <w:lvlJc w:val="left"/>
+      <w:pPr>
+        <w:ind w:left="5760" w:hanging="360"/>
+      </w:pPr>
+    </w:lvl>
+    <w:lvl w:ilvl="8" w:tplc="0409001B" w:tentative="1">
+      <w:start w:val="1"/>
+      <w:numFmt w:val="lowerRoman"/>
+      <w:lvlText w:val="%9."/>
+      <w:lvlJc w:val="right"/>
+      <w:pPr>
+        <w:ind w:left="6480" w:hanging="180"/>
+      </w:pPr>
     </w:lvl>
   </w:abstractNum>
   <w:num w:numId="1" w16cid:durableId="426930781">
@@ -12950,7 +13251,7 @@
     <w:abstractNumId w:val="0"/>
   </w:num>
   <w:num w:numId="3" w16cid:durableId="40641502">
-    <w:abstractNumId w:val="11"/>
+    <w:abstractNumId w:val="12"/>
   </w:num>
   <w:num w:numId="4" w16cid:durableId="713239211">
     <w:abstractNumId w:val="5"/>
@@ -12959,16 +13260,16 @@
     <w:abstractNumId w:val="6"/>
   </w:num>
   <w:num w:numId="6" w16cid:durableId="1775048764">
-    <w:abstractNumId w:val="18"/>
+    <w:abstractNumId w:val="19"/>
   </w:num>
   <w:num w:numId="7" w16cid:durableId="1542934043">
     <w:abstractNumId w:val="9"/>
   </w:num>
   <w:num w:numId="8" w16cid:durableId="794063171">
-    <w:abstractNumId w:val="20"/>
+    <w:abstractNumId w:val="21"/>
   </w:num>
   <w:num w:numId="9" w16cid:durableId="663363270">
-    <w:abstractNumId w:val="16"/>
+    <w:abstractNumId w:val="17"/>
   </w:num>
   <w:num w:numId="10" w16cid:durableId="945695669">
     <w:abstractNumId w:val="1"/>
@@ -12977,19 +13278,19 @@
     <w:abstractNumId w:val="4"/>
   </w:num>
   <w:num w:numId="12" w16cid:durableId="1093086049">
-    <w:abstractNumId w:val="17"/>
+    <w:abstractNumId w:val="18"/>
   </w:num>
   <w:num w:numId="13" w16cid:durableId="963930384">
-    <w:abstractNumId w:val="19"/>
+    <w:abstractNumId w:val="20"/>
   </w:num>
   <w:num w:numId="14" w16cid:durableId="1222208470">
     <w:abstractNumId w:val="10"/>
   </w:num>
   <w:num w:numId="15" w16cid:durableId="916093541">
-    <w:abstractNumId w:val="14"/>
+    <w:abstractNumId w:val="15"/>
   </w:num>
   <w:num w:numId="16" w16cid:durableId="1063985505">
-    <w:abstractNumId w:val="12"/>
+    <w:abstractNumId w:val="13"/>
   </w:num>
   <w:num w:numId="17" w16cid:durableId="39475646">
     <w:abstractNumId w:val="2"/>
@@ -12998,13 +13299,19 @@
     <w:abstractNumId w:val="3"/>
   </w:num>
   <w:num w:numId="19" w16cid:durableId="1870484970">
-    <w:abstractNumId w:val="15"/>
+    <w:abstractNumId w:val="16"/>
   </w:num>
   <w:num w:numId="20" w16cid:durableId="1085498889">
     <w:abstractNumId w:val="8"/>
   </w:num>
   <w:num w:numId="21" w16cid:durableId="325864577">
-    <w:abstractNumId w:val="13"/>
+    <w:abstractNumId w:val="14"/>
+  </w:num>
+  <w:num w:numId="22" w16cid:durableId="526723271">
+    <w:abstractNumId w:val="22"/>
+  </w:num>
+  <w:num w:numId="23" w16cid:durableId="836846300">
+    <w:abstractNumId w:val="11"/>
   </w:num>
 </w:numbering>
 </file>
@@ -13483,10 +13790,9 @@
     <w:next w:val="Normal"/>
     <w:link w:val="Heading4Char"/>
     <w:uiPriority w:val="9"/>
-    <w:semiHidden/>
     <w:unhideWhenUsed/>
     <w:qFormat/>
-    <w:rsid w:val="00C10538"/>
+    <w:rsid w:val="00F77347"/>
     <w:pPr>
       <w:keepNext/>
       <w:keepLines/>
@@ -13497,7 +13803,7 @@
       <w:rFonts w:eastAsiaTheme="majorEastAsia" w:cstheme="majorBidi"/>
       <w:i/>
       <w:iCs/>
-      <w:color w:val="B35E06" w:themeColor="accent1" w:themeShade="BF"/>
+      <w:color w:val="9F2936" w:themeColor="accent2"/>
     </w:rPr>
   </w:style>
   <w:style w:type="paragraph" w:styleId="Heading5">
@@ -13612,6 +13918,7 @@
   <w:style w:type="character" w:default="1" w:styleId="DefaultParagraphFont">
     <w:name w:val="Default Paragraph Font"/>
     <w:uiPriority w:val="1"/>
+    <w:semiHidden/>
     <w:unhideWhenUsed/>
   </w:style>
   <w:style w:type="table" w:default="1" w:styleId="TableNormal">
@@ -13681,13 +13988,12 @@
     <w:basedOn w:val="DefaultParagraphFont"/>
     <w:link w:val="Heading4"/>
     <w:uiPriority w:val="9"/>
-    <w:semiHidden/>
-    <w:rsid w:val="00C10538"/>
+    <w:rsid w:val="00F77347"/>
     <w:rPr>
       <w:rFonts w:eastAsiaTheme="majorEastAsia" w:cstheme="majorBidi"/>
       <w:i/>
       <w:iCs/>
-      <w:color w:val="B35E06" w:themeColor="accent1" w:themeShade="BF"/>
+      <w:color w:val="9F2936" w:themeColor="accent2"/>
     </w:rPr>
   </w:style>
   <w:style w:type="character" w:customStyle="1" w:styleId="Heading5Char">

</xml_diff>